<commit_message>
added another user option for the window, and started the written
</commit_message>
<xml_diff>
--- a/written_report.docx
+++ b/written_report.docx
@@ -2,6 +2,552 @@
 <file path=word/document.xml><?xml version="1.0" encoding="utf-8"?>
 <w:document xmlns:wpc="http://schemas.microsoft.com/office/word/2010/wordprocessingCanvas" xmlns:cx="http://schemas.microsoft.com/office/drawing/2014/chartex" xmlns:cx1="http://schemas.microsoft.com/office/drawing/2015/9/8/chartex" xmlns:cx2="http://schemas.microsoft.com/office/drawing/2015/10/21/chartex" xmlns:cx3="http://schemas.microsoft.com/office/drawing/2016/5/9/chartex" xmlns:cx4="http://schemas.microsoft.com/office/drawing/2016/5/10/chartex" xmlns:cx5="http://schemas.microsoft.com/office/drawing/2016/5/11/chartex" xmlns:cx6="http://schemas.microsoft.com/office/drawing/2016/5/12/chartex" xmlns:cx7="http://schemas.microsoft.com/office/drawing/2016/5/13/chartex" xmlns:cx8="http://schemas.microsoft.com/office/drawing/2016/5/14/chartex" xmlns:mc="http://schemas.openxmlformats.org/markup-compatibility/2006" xmlns:aink="http://schemas.microsoft.com/office/drawing/2016/ink" xmlns:am3d="http://schemas.microsoft.com/office/drawing/2017/model3d" xmlns:o="urn:schemas-microsoft-com:office:office" xmlns:oel="http://schemas.microsoft.com/office/2019/extlst" xmlns:r="http://schemas.openxmlformats.org/officeDocument/2006/relationships" xmlns:m="http://schemas.openxmlformats.org/officeDocument/2006/math" xmlns:v="urn:schemas-microsoft-com:vml" xmlns:wp14="http://schemas.microsoft.com/office/word/2010/wordprocessingDrawing" xmlns:wp="http://schemas.openxmlformats.org/drawingml/2006/wordprocessingDrawing" xmlns:w10="urn:schemas-microsoft-com:office:word" xmlns:w="http://schemas.openxmlformats.org/wordprocessingml/2006/main" xmlns:w14="http://schemas.microsoft.com/office/word/2010/wordml" xmlns:w15="http://schemas.microsoft.com/office/word/2012/wordml" xmlns:w16cex="http://schemas.microsoft.com/office/word/2018/wordml/cex" xmlns:w16cid="http://schemas.microsoft.com/office/word/2016/wordml/cid" xmlns:w16="http://schemas.microsoft.com/office/word/2018/wordml" xmlns:w16sdtdh="http://schemas.microsoft.com/office/word/2020/wordml/sdtdatahash" xmlns:w16se="http://schemas.microsoft.com/office/word/2015/wordml/symex" xmlns:wpg="http://schemas.microsoft.com/office/word/2010/wordprocessingGroup" xmlns:wpi="http://schemas.microsoft.com/office/word/2010/wordprocessingInk" xmlns:wne="http://schemas.microsoft.com/office/word/2006/wordml" xmlns:wps="http://schemas.microsoft.com/office/word/2010/wordprocessingShape" mc:Ignorable="w14 w15 w16se w16cid w16 w16cex w16sdtdh wp14">
   <w:body>
+    <w:p>
+      <w:pPr>
+        <w:spacing w:before="100" w:beforeAutospacing="1" w:after="100" w:afterAutospacing="1"/>
+        <w:outlineLvl w:val="2"/>
+        <w:rPr>
+          <w:rFonts w:ascii="Times New Roman" w:eastAsia="Times New Roman" w:hAnsi="Times New Roman" w:cs="Times New Roman"/>
+          <w:b/>
+          <w:bCs/>
+          <w:kern w:val="0"/>
+          <w:sz w:val="27"/>
+          <w:szCs w:val="27"/>
+          <w14:ligatures w14:val="none"/>
+        </w:rPr>
+      </w:pPr>
+      <w:r>
+        <w:rPr>
+          <w:rFonts w:ascii="Times New Roman" w:eastAsia="Times New Roman" w:hAnsi="Times New Roman" w:cs="Times New Roman"/>
+          <w:b/>
+          <w:bCs/>
+          <w:kern w:val="0"/>
+          <w:sz w:val="27"/>
+          <w:szCs w:val="27"/>
+          <w14:ligatures w14:val="none"/>
+        </w:rPr>
+        <w:t>Written Report (130 Points)</w:t>
+      </w:r>
+    </w:p>
+    <w:p>
+      <w:pPr>
+        <w:spacing w:after="100" w:afterAutospacing="1"/>
+        <w:rPr>
+          <w:rFonts w:ascii="Times New Roman" w:eastAsia="Times New Roman" w:hAnsi="Times New Roman" w:cs="Times New Roman"/>
+          <w:kern w:val="0"/>
+          <w14:ligatures w14:val="none"/>
+        </w:rPr>
+      </w:pPr>
+      <w:r>
+        <w:rPr>
+          <w:rFonts w:ascii="Times New Roman" w:eastAsia="Times New Roman" w:hAnsi="Times New Roman" w:cs="Times New Roman"/>
+          <w:kern w:val="0"/>
+          <w14:ligatures w14:val="none"/>
+        </w:rPr>
+        <w:t>More specifically, this written description should include:</w:t>
+      </w:r>
+    </w:p>
+    <w:p>
+      <w:pPr>
+        <w:pStyle w:val="ListParagraph"/>
+        <w:numPr>
+          <w:ilvl w:val="0"/>
+          <w:numId w:val="3"/>
+        </w:numPr>
+        <w:spacing w:before="100" w:beforeAutospacing="1" w:after="100" w:afterAutospacing="1"/>
+        <w:rPr>
+          <w:rFonts w:ascii="Times New Roman" w:eastAsia="Times New Roman" w:hAnsi="Times New Roman" w:cs="Times New Roman"/>
+          <w:kern w:val="0"/>
+          <w14:ligatures w14:val="none"/>
+        </w:rPr>
+      </w:pPr>
+      <w:r>
+        <w:rPr>
+          <w:rFonts w:ascii="Times New Roman" w:eastAsia="Times New Roman" w:hAnsi="Times New Roman" w:cs="Times New Roman"/>
+          <w:kern w:val="0"/>
+          <w14:ligatures w14:val="none"/>
+        </w:rPr>
+        <w:t>(5 points) a one-paragraph abstract, giving a brief description of relevant data and any major findings.</w:t>
+      </w:r>
+    </w:p>
+    <w:p>
+      <w:pPr>
+        <w:spacing w:before="100" w:beforeAutospacing="1" w:after="100" w:afterAutospacing="1"/>
+        <w:rPr>
+          <w:rFonts w:ascii="Times New Roman" w:eastAsia="Times New Roman" w:hAnsi="Times New Roman" w:cs="Times New Roman"/>
+          <w:kern w:val="0"/>
+          <w14:ligatures w14:val="none"/>
+        </w:rPr>
+      </w:pPr>
+      <w:r>
+        <w:rPr>
+          <w:rFonts w:ascii="Times New Roman" w:eastAsia="Times New Roman" w:hAnsi="Times New Roman" w:cs="Times New Roman"/>
+          <w:kern w:val="0"/>
+          <w14:ligatures w14:val="none"/>
+        </w:rPr>
+        <w:t>In my shiny application I explored data from the 2024 march madness tournament</w:t>
+      </w:r>
+      <w:r>
+        <w:rPr>
+          <w:rFonts w:ascii="Times New Roman" w:eastAsia="Times New Roman" w:hAnsi="Times New Roman" w:cs="Times New Roman"/>
+          <w:kern w:val="0"/>
+          <w14:ligatures w14:val="none"/>
+        </w:rPr>
+        <w:t xml:space="preserve"> which included the team’s offensive and defensive statistics along with win </w:t>
+      </w:r>
+      <w:r>
+        <w:rPr>
+          <w:rFonts w:ascii="Times New Roman" w:eastAsia="Times New Roman" w:hAnsi="Times New Roman" w:cs="Times New Roman"/>
+          <w:kern w:val="0"/>
+          <w14:ligatures w14:val="none"/>
+        </w:rPr>
+        <w:t>probabilities.</w:t>
+      </w:r>
+      <w:r>
+        <w:rPr>
+          <w:rFonts w:ascii="Times New Roman" w:eastAsia="Times New Roman" w:hAnsi="Times New Roman" w:cs="Times New Roman"/>
+          <w:kern w:val="0"/>
+          <w14:ligatures w14:val="none"/>
+        </w:rPr>
+        <w:t xml:space="preserve"> </w:t>
+      </w:r>
+      <w:r>
+        <w:rPr>
+          <w:rFonts w:ascii="Times New Roman" w:eastAsia="Times New Roman" w:hAnsi="Times New Roman" w:cs="Times New Roman"/>
+          <w:kern w:val="0"/>
+          <w14:ligatures w14:val="none"/>
+        </w:rPr>
+        <w:t>T</w:t>
+      </w:r>
+      <w:r>
+        <w:rPr>
+          <w:rFonts w:ascii="Times New Roman" w:eastAsia="Times New Roman" w:hAnsi="Times New Roman" w:cs="Times New Roman"/>
+          <w:kern w:val="0"/>
+          <w14:ligatures w14:val="none"/>
+        </w:rPr>
+        <w:t>hen</w:t>
+      </w:r>
+      <w:r>
+        <w:rPr>
+          <w:rFonts w:ascii="Times New Roman" w:eastAsia="Times New Roman" w:hAnsi="Times New Roman" w:cs="Times New Roman"/>
+          <w:kern w:val="0"/>
+          <w14:ligatures w14:val="none"/>
+        </w:rPr>
+        <w:t>, I also explored</w:t>
+      </w:r>
+      <w:r>
+        <w:rPr>
+          <w:rFonts w:ascii="Times New Roman" w:eastAsia="Times New Roman" w:hAnsi="Times New Roman" w:cs="Times New Roman"/>
+          <w:kern w:val="0"/>
+          <w14:ligatures w14:val="none"/>
+        </w:rPr>
+        <w:t xml:space="preserve"> another dataset examining tournament winners from 1985 to 2019</w:t>
+      </w:r>
+      <w:r>
+        <w:rPr>
+          <w:rFonts w:ascii="Times New Roman" w:eastAsia="Times New Roman" w:hAnsi="Times New Roman" w:cs="Times New Roman"/>
+          <w:kern w:val="0"/>
+          <w14:ligatures w14:val="none"/>
+        </w:rPr>
+        <w:t xml:space="preserve">, showing the </w:t>
+      </w:r>
+      <w:r>
+        <w:rPr>
+          <w:rFonts w:ascii="Times New Roman" w:eastAsia="Times New Roman" w:hAnsi="Times New Roman" w:cs="Times New Roman"/>
+          <w:kern w:val="0"/>
+          <w14:ligatures w14:val="none"/>
+        </w:rPr>
+        <w:t xml:space="preserve">championship round results </w:t>
+      </w:r>
+      <w:r>
+        <w:rPr>
+          <w:rFonts w:ascii="Times New Roman" w:eastAsia="Times New Roman" w:hAnsi="Times New Roman" w:cs="Times New Roman"/>
+          <w:kern w:val="0"/>
+          <w14:ligatures w14:val="none"/>
+        </w:rPr>
+        <w:t xml:space="preserve">throughout the years. </w:t>
+      </w:r>
+      <w:r>
+        <w:rPr>
+          <w:rFonts w:ascii="Times New Roman" w:eastAsia="Times New Roman" w:hAnsi="Times New Roman" w:cs="Times New Roman"/>
+          <w:kern w:val="0"/>
+          <w14:ligatures w14:val="none"/>
+        </w:rPr>
+        <w:t xml:space="preserve">More specifically, </w:t>
+      </w:r>
+      <w:r>
+        <w:rPr>
+          <w:rFonts w:ascii="Times New Roman" w:eastAsia="Times New Roman" w:hAnsi="Times New Roman" w:cs="Times New Roman"/>
+          <w:kern w:val="0"/>
+          <w14:ligatures w14:val="none"/>
+        </w:rPr>
+        <w:t xml:space="preserve">when observing results from the 2024 march madness, can conclude that the teams with higher seeds tended to have higher chances of winning, however, still does not account for any potential upsets. For example, in the most recent tournament, Houston was upset by </w:t>
+      </w:r>
+      <w:r>
+        <w:rPr>
+          <w:rFonts w:ascii="Times New Roman" w:eastAsia="Times New Roman" w:hAnsi="Times New Roman" w:cs="Times New Roman"/>
+          <w:kern w:val="0"/>
+          <w14:ligatures w14:val="none"/>
+        </w:rPr>
+        <w:t xml:space="preserve">North </w:t>
+      </w:r>
+      <w:r>
+        <w:rPr>
+          <w:rFonts w:ascii="Times New Roman" w:eastAsia="Times New Roman" w:hAnsi="Times New Roman" w:cs="Times New Roman"/>
+          <w:kern w:val="0"/>
+          <w14:ligatures w14:val="none"/>
+        </w:rPr>
+        <w:t>C</w:t>
+      </w:r>
+      <w:r>
+        <w:rPr>
+          <w:rFonts w:ascii="Times New Roman" w:eastAsia="Times New Roman" w:hAnsi="Times New Roman" w:cs="Times New Roman"/>
+          <w:kern w:val="0"/>
+          <w14:ligatures w14:val="none"/>
+        </w:rPr>
+        <w:t xml:space="preserve">arolina state, where Houston did technically have a higher chance of winning but was still beaten. </w:t>
+      </w:r>
+      <w:r>
+        <w:rPr>
+          <w:rFonts w:ascii="Times New Roman" w:eastAsia="Times New Roman" w:hAnsi="Times New Roman" w:cs="Times New Roman"/>
+          <w:kern w:val="0"/>
+          <w14:ligatures w14:val="none"/>
+        </w:rPr>
+        <w:t xml:space="preserve">Now, looking at the final four teams from ’24 tournament, </w:t>
+      </w:r>
+      <w:r>
+        <w:rPr>
+          <w:rFonts w:ascii="Times New Roman" w:eastAsia="Times New Roman" w:hAnsi="Times New Roman" w:cs="Times New Roman"/>
+          <w:kern w:val="0"/>
+          <w14:ligatures w14:val="none"/>
+        </w:rPr>
+        <w:t>UConn</w:t>
+      </w:r>
+      <w:r>
+        <w:rPr>
+          <w:rFonts w:ascii="Times New Roman" w:eastAsia="Times New Roman" w:hAnsi="Times New Roman" w:cs="Times New Roman"/>
+          <w:kern w:val="0"/>
+          <w14:ligatures w14:val="none"/>
+        </w:rPr>
+        <w:t xml:space="preserve">, </w:t>
+      </w:r>
+      <w:r>
+        <w:rPr>
+          <w:rFonts w:ascii="Times New Roman" w:eastAsia="Times New Roman" w:hAnsi="Times New Roman" w:cs="Times New Roman"/>
+          <w:kern w:val="0"/>
+          <w14:ligatures w14:val="none"/>
+        </w:rPr>
+        <w:t>Purdue</w:t>
+      </w:r>
+      <w:r>
+        <w:rPr>
+          <w:rFonts w:ascii="Times New Roman" w:eastAsia="Times New Roman" w:hAnsi="Times New Roman" w:cs="Times New Roman"/>
+          <w:kern w:val="0"/>
+          <w14:ligatures w14:val="none"/>
+        </w:rPr>
+        <w:t xml:space="preserve">, </w:t>
+      </w:r>
+      <w:r>
+        <w:rPr>
+          <w:rFonts w:ascii="Times New Roman" w:eastAsia="Times New Roman" w:hAnsi="Times New Roman" w:cs="Times New Roman"/>
+          <w:kern w:val="0"/>
+          <w14:ligatures w14:val="none"/>
+        </w:rPr>
+        <w:t>NC</w:t>
+      </w:r>
+      <w:r>
+        <w:rPr>
+          <w:rFonts w:ascii="Times New Roman" w:eastAsia="Times New Roman" w:hAnsi="Times New Roman" w:cs="Times New Roman"/>
+          <w:kern w:val="0"/>
+          <w14:ligatures w14:val="none"/>
+        </w:rPr>
+        <w:t xml:space="preserve"> state, and </w:t>
+      </w:r>
+      <w:r>
+        <w:rPr>
+          <w:rFonts w:ascii="Times New Roman" w:eastAsia="Times New Roman" w:hAnsi="Times New Roman" w:cs="Times New Roman"/>
+          <w:kern w:val="0"/>
+          <w14:ligatures w14:val="none"/>
+        </w:rPr>
+        <w:t xml:space="preserve">Alabama, by offensive stats NC state had the lowest rates, and was the overall lowest seed, but still made it to the </w:t>
+      </w:r>
+      <w:r>
+        <w:rPr>
+          <w:rFonts w:ascii="Times New Roman" w:eastAsia="Times New Roman" w:hAnsi="Times New Roman" w:cs="Times New Roman"/>
+          <w:kern w:val="0"/>
+          <w14:ligatures w14:val="none"/>
+        </w:rPr>
+        <w:t>final four</w:t>
+      </w:r>
+      <w:r>
+        <w:rPr>
+          <w:rFonts w:ascii="Times New Roman" w:eastAsia="Times New Roman" w:hAnsi="Times New Roman" w:cs="Times New Roman"/>
+          <w:kern w:val="0"/>
+          <w14:ligatures w14:val="none"/>
+        </w:rPr>
+        <w:t>.</w:t>
+      </w:r>
+      <w:r>
+        <w:rPr>
+          <w:rFonts w:ascii="Times New Roman" w:eastAsia="Times New Roman" w:hAnsi="Times New Roman" w:cs="Times New Roman"/>
+          <w:kern w:val="0"/>
+          <w14:ligatures w14:val="none"/>
+        </w:rPr>
+        <w:t xml:space="preserve"> Looking at UConn and Purdue the final two teams, </w:t>
+      </w:r>
+      <w:r>
+        <w:rPr>
+          <w:rFonts w:ascii="Times New Roman" w:eastAsia="Times New Roman" w:hAnsi="Times New Roman" w:cs="Times New Roman"/>
+          <w:kern w:val="0"/>
+          <w14:ligatures w14:val="none"/>
+        </w:rPr>
+        <w:t xml:space="preserve"> </w:t>
+      </w:r>
+      <w:r>
+        <w:rPr>
+          <w:rFonts w:ascii="Times New Roman" w:eastAsia="Times New Roman" w:hAnsi="Times New Roman" w:cs="Times New Roman"/>
+          <w:kern w:val="0"/>
+          <w14:ligatures w14:val="none"/>
+        </w:rPr>
+        <w:t xml:space="preserve">where UConn is from the Big East conference and Purdue the big ten, both are the same playoff seed, </w:t>
+      </w:r>
+      <w:r>
+        <w:rPr>
+          <w:rFonts w:ascii="Times New Roman" w:eastAsia="Times New Roman" w:hAnsi="Times New Roman" w:cs="Times New Roman"/>
+          <w:kern w:val="0"/>
+          <w14:ligatures w14:val="none"/>
+        </w:rPr>
+        <w:t>UConn holds a higher chance of beating a D1 team, Purdue has the strong adjusted defensive efficiency, and looking at two-point shot percentage</w:t>
+      </w:r>
+      <w:r>
+        <w:rPr>
+          <w:rFonts w:ascii="Times New Roman" w:eastAsia="Times New Roman" w:hAnsi="Times New Roman" w:cs="Times New Roman"/>
+          <w:kern w:val="0"/>
+          <w14:ligatures w14:val="none"/>
+        </w:rPr>
+        <w:t xml:space="preserve"> UConn is more successful, which can ultimately lead to them being able to put up more points, then finally look at wins above bubble, UConn had the better chance of making the tournament to begin with. Overall, UConn holds the stronger tournament stats, with a few areas where Purdue does excel in better but not enough to have helped them win.  Now Looking at, tournament winners and losers</w:t>
+      </w:r>
+      <w:r>
+        <w:rPr>
+          <w:rFonts w:ascii="Times New Roman" w:eastAsia="Times New Roman" w:hAnsi="Times New Roman" w:cs="Times New Roman"/>
+          <w:kern w:val="0"/>
+          <w14:ligatures w14:val="none"/>
+        </w:rPr>
+        <w:t xml:space="preserve"> along with the scores from</w:t>
+      </w:r>
+      <w:r>
+        <w:rPr>
+          <w:rFonts w:ascii="Times New Roman" w:eastAsia="Times New Roman" w:hAnsi="Times New Roman" w:cs="Times New Roman"/>
+          <w:kern w:val="0"/>
+          <w14:ligatures w14:val="none"/>
+        </w:rPr>
+        <w:t xml:space="preserve"> throughout the year</w:t>
+      </w:r>
+      <w:r>
+        <w:rPr>
+          <w:rFonts w:ascii="Times New Roman" w:eastAsia="Times New Roman" w:hAnsi="Times New Roman" w:cs="Times New Roman"/>
+          <w:kern w:val="0"/>
+          <w14:ligatures w14:val="none"/>
+        </w:rPr>
+        <w:t>s, there is no real outstanding trend to the scores, other than when looking at only the championship rounds for 1985 to 2019, there is only one game in which the winners had scored more than 100 points</w:t>
+      </w:r>
+      <w:r>
+        <w:rPr>
+          <w:rFonts w:ascii="Times New Roman" w:eastAsia="Times New Roman" w:hAnsi="Times New Roman" w:cs="Times New Roman"/>
+          <w:kern w:val="0"/>
+          <w14:ligatures w14:val="none"/>
+        </w:rPr>
+        <w:t xml:space="preserve"> in the final round</w:t>
+      </w:r>
+      <w:r>
+        <w:rPr>
+          <w:rFonts w:ascii="Times New Roman" w:eastAsia="Times New Roman" w:hAnsi="Times New Roman" w:cs="Times New Roman"/>
+          <w:kern w:val="0"/>
+          <w14:ligatures w14:val="none"/>
+        </w:rPr>
+        <w:t xml:space="preserve">, next closest score only makes it to 89 points. The winners of that highest winning-score game </w:t>
+      </w:r>
+      <w:proofErr w:type="gramStart"/>
+      <w:r>
+        <w:rPr>
+          <w:rFonts w:ascii="Times New Roman" w:eastAsia="Times New Roman" w:hAnsi="Times New Roman" w:cs="Times New Roman"/>
+          <w:kern w:val="0"/>
+          <w14:ligatures w14:val="none"/>
+        </w:rPr>
+        <w:t>was</w:t>
+      </w:r>
+      <w:proofErr w:type="gramEnd"/>
+      <w:r>
+        <w:rPr>
+          <w:rFonts w:ascii="Times New Roman" w:eastAsia="Times New Roman" w:hAnsi="Times New Roman" w:cs="Times New Roman"/>
+          <w:kern w:val="0"/>
+          <w14:ligatures w14:val="none"/>
+        </w:rPr>
+        <w:t xml:space="preserve"> in 1990 where University of Las Vegas Nevada beat Duke, 103 pts to 73 pts. </w:t>
+      </w:r>
+    </w:p>
+    <w:p>
+      <w:pPr>
+        <w:spacing w:before="100" w:beforeAutospacing="1" w:after="100" w:afterAutospacing="1"/>
+        <w:rPr>
+          <w:rFonts w:ascii="Times New Roman" w:eastAsia="Times New Roman" w:hAnsi="Times New Roman" w:cs="Times New Roman"/>
+          <w:kern w:val="0"/>
+          <w14:ligatures w14:val="none"/>
+        </w:rPr>
+      </w:pPr>
+    </w:p>
+    <w:p>
+      <w:pPr>
+        <w:pStyle w:val="ListParagraph"/>
+        <w:numPr>
+          <w:ilvl w:val="0"/>
+          <w:numId w:val="3"/>
+        </w:numPr>
+        <w:spacing w:before="100" w:beforeAutospacing="1" w:after="100" w:afterAutospacing="1"/>
+        <w:rPr>
+          <w:rFonts w:ascii="Times New Roman" w:eastAsia="Times New Roman" w:hAnsi="Times New Roman" w:cs="Times New Roman"/>
+          <w:kern w:val="0"/>
+          <w14:ligatures w14:val="none"/>
+        </w:rPr>
+      </w:pPr>
+      <w:r>
+        <w:rPr>
+          <w:rFonts w:ascii="Times New Roman" w:eastAsia="Times New Roman" w:hAnsi="Times New Roman" w:cs="Times New Roman"/>
+          <w:kern w:val="0"/>
+          <w14:ligatures w14:val="none"/>
+        </w:rPr>
+        <w:t>(10 points) an introduction section, further introducing the data and giving the questions of interest you will be exploring in your project.</w:t>
+      </w:r>
+    </w:p>
+    <w:p>
+      <w:pPr>
+        <w:spacing w:before="100" w:beforeAutospacing="1" w:after="100" w:afterAutospacing="1"/>
+        <w:rPr>
+          <w:rFonts w:ascii="Times New Roman" w:eastAsia="Times New Roman" w:hAnsi="Times New Roman" w:cs="Times New Roman"/>
+          <w:kern w:val="0"/>
+          <w14:ligatures w14:val="none"/>
+        </w:rPr>
+      </w:pPr>
+    </w:p>
+    <w:p>
+      <w:pPr>
+        <w:spacing w:before="100" w:beforeAutospacing="1" w:after="100" w:afterAutospacing="1"/>
+        <w:rPr>
+          <w:rFonts w:ascii="Times New Roman" w:eastAsia="Times New Roman" w:hAnsi="Times New Roman" w:cs="Times New Roman"/>
+          <w:kern w:val="0"/>
+          <w14:ligatures w14:val="none"/>
+        </w:rPr>
+      </w:pPr>
+    </w:p>
+    <w:p>
+      <w:pPr>
+        <w:pStyle w:val="ListParagraph"/>
+        <w:numPr>
+          <w:ilvl w:val="0"/>
+          <w:numId w:val="3"/>
+        </w:numPr>
+        <w:spacing w:before="100" w:beforeAutospacing="1" w:after="100" w:afterAutospacing="1"/>
+        <w:rPr>
+          <w:rFonts w:ascii="Times New Roman" w:eastAsia="Times New Roman" w:hAnsi="Times New Roman" w:cs="Times New Roman"/>
+          <w:kern w:val="0"/>
+          <w14:ligatures w14:val="none"/>
+        </w:rPr>
+      </w:pPr>
+      <w:r>
+        <w:rPr>
+          <w:rFonts w:ascii="Times New Roman" w:eastAsia="Times New Roman" w:hAnsi="Times New Roman" w:cs="Times New Roman"/>
+          <w:kern w:val="0"/>
+          <w14:ligatures w14:val="none"/>
+        </w:rPr>
+        <w:t>(110 points) a section showing relevant visualizations. Keep in mind that you do not need to write this as though it is a “step-by-step” thought-process. Instead, you should include your most interesting visualizations, along with interpretations for each. This section will likely be the longest, and, if you are answering multiple different questions of interest, you might break this section up into subsections.</w:t>
+      </w:r>
+    </w:p>
+    <w:p>
+      <w:pPr>
+        <w:pStyle w:val="ListParagraph"/>
+        <w:numPr>
+          <w:ilvl w:val="1"/>
+          <w:numId w:val="3"/>
+        </w:numPr>
+        <w:spacing w:before="100" w:beforeAutospacing="1" w:after="100" w:afterAutospacing="1"/>
+        <w:rPr>
+          <w:rFonts w:ascii="Times New Roman" w:eastAsia="Times New Roman" w:hAnsi="Times New Roman" w:cs="Times New Roman"/>
+          <w:kern w:val="0"/>
+          <w14:ligatures w14:val="none"/>
+        </w:rPr>
+      </w:pPr>
+      <w:r>
+        <w:rPr>
+          <w:rFonts w:ascii="Times New Roman" w:eastAsia="Times New Roman" w:hAnsi="Times New Roman" w:cs="Times New Roman"/>
+          <w:kern w:val="0"/>
+          <w14:ligatures w14:val="none"/>
+        </w:rPr>
+        <w:lastRenderedPageBreak/>
+        <w:t xml:space="preserve">optionally, you can reference a Shiny app in this section, perhaps providing static visuals from your app. If you did build a Shiny app for your project, then this section is expected to be shorter than if you did not build a Shiny app. </w:t>
+      </w:r>
+      <w:proofErr w:type="gramStart"/>
+      <w:r>
+        <w:rPr>
+          <w:rFonts w:ascii="Times New Roman" w:eastAsia="Times New Roman" w:hAnsi="Times New Roman" w:cs="Times New Roman"/>
+          <w:kern w:val="0"/>
+          <w14:ligatures w14:val="none"/>
+        </w:rPr>
+        <w:t>But,</w:t>
+      </w:r>
+      <w:proofErr w:type="gramEnd"/>
+      <w:r>
+        <w:rPr>
+          <w:rFonts w:ascii="Times New Roman" w:eastAsia="Times New Roman" w:hAnsi="Times New Roman" w:cs="Times New Roman"/>
+          <w:kern w:val="0"/>
+          <w14:ligatures w14:val="none"/>
+        </w:rPr>
+        <w:t xml:space="preserve"> you should still describe major findings from the Shiny app.</w:t>
+      </w:r>
+    </w:p>
+    <w:p>
+      <w:pPr>
+        <w:spacing w:before="100" w:beforeAutospacing="1" w:after="100" w:afterAutospacing="1"/>
+        <w:rPr>
+          <w:rFonts w:ascii="Times New Roman" w:eastAsia="Times New Roman" w:hAnsi="Times New Roman" w:cs="Times New Roman"/>
+          <w:kern w:val="0"/>
+          <w14:ligatures w14:val="none"/>
+        </w:rPr>
+      </w:pPr>
+    </w:p>
+    <w:p>
+      <w:pPr>
+        <w:pStyle w:val="ListParagraph"/>
+        <w:numPr>
+          <w:ilvl w:val="0"/>
+          <w:numId w:val="3"/>
+        </w:numPr>
+        <w:spacing w:before="100" w:beforeAutospacing="1" w:after="100" w:afterAutospacing="1"/>
+        <w:rPr>
+          <w:rFonts w:ascii="Times New Roman" w:eastAsia="Times New Roman" w:hAnsi="Times New Roman" w:cs="Times New Roman"/>
+          <w:kern w:val="0"/>
+          <w14:ligatures w14:val="none"/>
+        </w:rPr>
+      </w:pPr>
+      <w:r>
+        <w:rPr>
+          <w:rFonts w:ascii="Times New Roman" w:eastAsia="Times New Roman" w:hAnsi="Times New Roman" w:cs="Times New Roman"/>
+          <w:kern w:val="0"/>
+          <w14:ligatures w14:val="none"/>
+        </w:rPr>
+        <w:t>(5 points) a concluding section describing future work that you would complete if you had more time as well as any limitations to your visualizations.</w:t>
+      </w:r>
+    </w:p>
+    <w:p>
+      <w:pPr>
+        <w:rPr>
+          <w:rFonts w:ascii="Times New Roman" w:eastAsia="Times New Roman" w:hAnsi="Times New Roman" w:cs="Times New Roman"/>
+          <w:kern w:val="0"/>
+          <w14:ligatures w14:val="none"/>
+        </w:rPr>
+      </w:pPr>
+    </w:p>
+    <w:p/>
+    <w:p/>
     <w:p/>
     <w:sectPr>
       <w:pgSz w:w="12240" w:h="15840"/>
@@ -11,6 +557,404 @@
     </w:sectPr>
   </w:body>
 </w:document>
+</file>
+
+<file path=word/numbering.xml><?xml version="1.0" encoding="utf-8"?>
+<w:numbering xmlns:wpc="http://schemas.microsoft.com/office/word/2010/wordprocessingCanvas" xmlns:cx="http://schemas.microsoft.com/office/drawing/2014/chartex" xmlns:cx1="http://schemas.microsoft.com/office/drawing/2015/9/8/chartex" xmlns:cx2="http://schemas.microsoft.com/office/drawing/2015/10/21/chartex" xmlns:cx3="http://schemas.microsoft.com/office/drawing/2016/5/9/chartex" xmlns:cx4="http://schemas.microsoft.com/office/drawing/2016/5/10/chartex" xmlns:cx5="http://schemas.microsoft.com/office/drawing/2016/5/11/chartex" xmlns:cx6="http://schemas.microsoft.com/office/drawing/2016/5/12/chartex" xmlns:cx7="http://schemas.microsoft.com/office/drawing/2016/5/13/chartex" xmlns:cx8="http://schemas.microsoft.com/office/drawing/2016/5/14/chartex" xmlns:mc="http://schemas.openxmlformats.org/markup-compatibility/2006" xmlns:aink="http://schemas.microsoft.com/office/drawing/2016/ink" xmlns:am3d="http://schemas.microsoft.com/office/drawing/2017/model3d" xmlns:o="urn:schemas-microsoft-com:office:office" xmlns:oel="http://schemas.microsoft.com/office/2019/extlst" xmlns:r="http://schemas.openxmlformats.org/officeDocument/2006/relationships" xmlns:m="http://schemas.openxmlformats.org/officeDocument/2006/math" xmlns:v="urn:schemas-microsoft-com:vml" xmlns:wp14="http://schemas.microsoft.com/office/word/2010/wordprocessingDrawing" xmlns:wp="http://schemas.openxmlformats.org/drawingml/2006/wordprocessingDrawing" xmlns:w10="urn:schemas-microsoft-com:office:word" xmlns:w="http://schemas.openxmlformats.org/wordprocessingml/2006/main" xmlns:w14="http://schemas.microsoft.com/office/word/2010/wordml" xmlns:w15="http://schemas.microsoft.com/office/word/2012/wordml" xmlns:w16cex="http://schemas.microsoft.com/office/word/2018/wordml/cex" xmlns:w16cid="http://schemas.microsoft.com/office/word/2016/wordml/cid" xmlns:w16="http://schemas.microsoft.com/office/word/2018/wordml" xmlns:w16sdtdh="http://schemas.microsoft.com/office/word/2020/wordml/sdtdatahash" xmlns:w16se="http://schemas.microsoft.com/office/word/2015/wordml/symex" xmlns:wpg="http://schemas.microsoft.com/office/word/2010/wordprocessingGroup" xmlns:wpi="http://schemas.microsoft.com/office/word/2010/wordprocessingInk" xmlns:wne="http://schemas.microsoft.com/office/word/2006/wordml" xmlns:wps="http://schemas.microsoft.com/office/word/2010/wordprocessingShape" mc:Ignorable="w14 w15 w16se w16cid w16 w16cex w16sdtdh wp14">
+  <w:abstractNum w:abstractNumId="0" w15:restartNumberingAfterBreak="0">
+    <w:nsid w:val="1B81663C"/>
+    <w:multiLevelType w:val="hybridMultilevel"/>
+    <w:tmpl w:val="AB928368"/>
+    <w:lvl w:ilvl="0" w:tplc="0409000F">
+      <w:start w:val="1"/>
+      <w:numFmt w:val="decimal"/>
+      <w:lvlText w:val="%1."/>
+      <w:lvlJc w:val="left"/>
+      <w:pPr>
+        <w:ind w:left="720" w:hanging="360"/>
+      </w:pPr>
+    </w:lvl>
+    <w:lvl w:ilvl="1" w:tplc="04090019">
+      <w:start w:val="1"/>
+      <w:numFmt w:val="lowerLetter"/>
+      <w:lvlText w:val="%2."/>
+      <w:lvlJc w:val="left"/>
+      <w:pPr>
+        <w:ind w:left="1440" w:hanging="360"/>
+      </w:pPr>
+    </w:lvl>
+    <w:lvl w:ilvl="2" w:tplc="0409001B" w:tentative="1">
+      <w:start w:val="1"/>
+      <w:numFmt w:val="lowerRoman"/>
+      <w:lvlText w:val="%3."/>
+      <w:lvlJc w:val="right"/>
+      <w:pPr>
+        <w:ind w:left="2160" w:hanging="180"/>
+      </w:pPr>
+    </w:lvl>
+    <w:lvl w:ilvl="3" w:tplc="0409000F" w:tentative="1">
+      <w:start w:val="1"/>
+      <w:numFmt w:val="decimal"/>
+      <w:lvlText w:val="%4."/>
+      <w:lvlJc w:val="left"/>
+      <w:pPr>
+        <w:ind w:left="2880" w:hanging="360"/>
+      </w:pPr>
+    </w:lvl>
+    <w:lvl w:ilvl="4" w:tplc="04090019" w:tentative="1">
+      <w:start w:val="1"/>
+      <w:numFmt w:val="lowerLetter"/>
+      <w:lvlText w:val="%5."/>
+      <w:lvlJc w:val="left"/>
+      <w:pPr>
+        <w:ind w:left="3600" w:hanging="360"/>
+      </w:pPr>
+    </w:lvl>
+    <w:lvl w:ilvl="5" w:tplc="0409001B" w:tentative="1">
+      <w:start w:val="1"/>
+      <w:numFmt w:val="lowerRoman"/>
+      <w:lvlText w:val="%6."/>
+      <w:lvlJc w:val="right"/>
+      <w:pPr>
+        <w:ind w:left="4320" w:hanging="180"/>
+      </w:pPr>
+    </w:lvl>
+    <w:lvl w:ilvl="6" w:tplc="0409000F" w:tentative="1">
+      <w:start w:val="1"/>
+      <w:numFmt w:val="decimal"/>
+      <w:lvlText w:val="%7."/>
+      <w:lvlJc w:val="left"/>
+      <w:pPr>
+        <w:ind w:left="5040" w:hanging="360"/>
+      </w:pPr>
+    </w:lvl>
+    <w:lvl w:ilvl="7" w:tplc="04090019" w:tentative="1">
+      <w:start w:val="1"/>
+      <w:numFmt w:val="lowerLetter"/>
+      <w:lvlText w:val="%8."/>
+      <w:lvlJc w:val="left"/>
+      <w:pPr>
+        <w:ind w:left="5760" w:hanging="360"/>
+      </w:pPr>
+    </w:lvl>
+    <w:lvl w:ilvl="8" w:tplc="0409001B" w:tentative="1">
+      <w:start w:val="1"/>
+      <w:numFmt w:val="lowerRoman"/>
+      <w:lvlText w:val="%9."/>
+      <w:lvlJc w:val="right"/>
+      <w:pPr>
+        <w:ind w:left="6480" w:hanging="180"/>
+      </w:pPr>
+    </w:lvl>
+  </w:abstractNum>
+  <w:abstractNum w:abstractNumId="1" w15:restartNumberingAfterBreak="0">
+    <w:nsid w:val="615A744D"/>
+    <w:multiLevelType w:val="multilevel"/>
+    <w:tmpl w:val="F47826E8"/>
+    <w:lvl w:ilvl="0">
+      <w:start w:val="1"/>
+      <w:numFmt w:val="bullet"/>
+      <w:lvlText w:val=""/>
+      <w:lvlJc w:val="left"/>
+      <w:pPr>
+        <w:tabs>
+          <w:tab w:val="num" w:pos="720"/>
+        </w:tabs>
+        <w:ind w:left="720" w:hanging="360"/>
+      </w:pPr>
+      <w:rPr>
+        <w:rFonts w:ascii="Symbol" w:hAnsi="Symbol" w:hint="default"/>
+        <w:sz w:val="20"/>
+      </w:rPr>
+    </w:lvl>
+    <w:lvl w:ilvl="1">
+      <w:start w:val="1"/>
+      <w:numFmt w:val="bullet"/>
+      <w:lvlText w:val="o"/>
+      <w:lvlJc w:val="left"/>
+      <w:pPr>
+        <w:tabs>
+          <w:tab w:val="num" w:pos="1440"/>
+        </w:tabs>
+        <w:ind w:left="1440" w:hanging="360"/>
+      </w:pPr>
+      <w:rPr>
+        <w:rFonts w:ascii="Courier New" w:hAnsi="Courier New" w:hint="default"/>
+        <w:sz w:val="20"/>
+      </w:rPr>
+    </w:lvl>
+    <w:lvl w:ilvl="2" w:tentative="1">
+      <w:start w:val="1"/>
+      <w:numFmt w:val="bullet"/>
+      <w:lvlText w:val=""/>
+      <w:lvlJc w:val="left"/>
+      <w:pPr>
+        <w:tabs>
+          <w:tab w:val="num" w:pos="2160"/>
+        </w:tabs>
+        <w:ind w:left="2160" w:hanging="360"/>
+      </w:pPr>
+      <w:rPr>
+        <w:rFonts w:ascii="Wingdings" w:hAnsi="Wingdings" w:hint="default"/>
+        <w:sz w:val="20"/>
+      </w:rPr>
+    </w:lvl>
+    <w:lvl w:ilvl="3" w:tentative="1">
+      <w:start w:val="1"/>
+      <w:numFmt w:val="bullet"/>
+      <w:lvlText w:val=""/>
+      <w:lvlJc w:val="left"/>
+      <w:pPr>
+        <w:tabs>
+          <w:tab w:val="num" w:pos="2880"/>
+        </w:tabs>
+        <w:ind w:left="2880" w:hanging="360"/>
+      </w:pPr>
+      <w:rPr>
+        <w:rFonts w:ascii="Wingdings" w:hAnsi="Wingdings" w:hint="default"/>
+        <w:sz w:val="20"/>
+      </w:rPr>
+    </w:lvl>
+    <w:lvl w:ilvl="4" w:tentative="1">
+      <w:start w:val="1"/>
+      <w:numFmt w:val="bullet"/>
+      <w:lvlText w:val=""/>
+      <w:lvlJc w:val="left"/>
+      <w:pPr>
+        <w:tabs>
+          <w:tab w:val="num" w:pos="3600"/>
+        </w:tabs>
+        <w:ind w:left="3600" w:hanging="360"/>
+      </w:pPr>
+      <w:rPr>
+        <w:rFonts w:ascii="Wingdings" w:hAnsi="Wingdings" w:hint="default"/>
+        <w:sz w:val="20"/>
+      </w:rPr>
+    </w:lvl>
+    <w:lvl w:ilvl="5" w:tentative="1">
+      <w:start w:val="1"/>
+      <w:numFmt w:val="bullet"/>
+      <w:lvlText w:val=""/>
+      <w:lvlJc w:val="left"/>
+      <w:pPr>
+        <w:tabs>
+          <w:tab w:val="num" w:pos="4320"/>
+        </w:tabs>
+        <w:ind w:left="4320" w:hanging="360"/>
+      </w:pPr>
+      <w:rPr>
+        <w:rFonts w:ascii="Wingdings" w:hAnsi="Wingdings" w:hint="default"/>
+        <w:sz w:val="20"/>
+      </w:rPr>
+    </w:lvl>
+    <w:lvl w:ilvl="6" w:tentative="1">
+      <w:start w:val="1"/>
+      <w:numFmt w:val="bullet"/>
+      <w:lvlText w:val=""/>
+      <w:lvlJc w:val="left"/>
+      <w:pPr>
+        <w:tabs>
+          <w:tab w:val="num" w:pos="5040"/>
+        </w:tabs>
+        <w:ind w:left="5040" w:hanging="360"/>
+      </w:pPr>
+      <w:rPr>
+        <w:rFonts w:ascii="Wingdings" w:hAnsi="Wingdings" w:hint="default"/>
+        <w:sz w:val="20"/>
+      </w:rPr>
+    </w:lvl>
+    <w:lvl w:ilvl="7" w:tentative="1">
+      <w:start w:val="1"/>
+      <w:numFmt w:val="bullet"/>
+      <w:lvlText w:val=""/>
+      <w:lvlJc w:val="left"/>
+      <w:pPr>
+        <w:tabs>
+          <w:tab w:val="num" w:pos="5760"/>
+        </w:tabs>
+        <w:ind w:left="5760" w:hanging="360"/>
+      </w:pPr>
+      <w:rPr>
+        <w:rFonts w:ascii="Wingdings" w:hAnsi="Wingdings" w:hint="default"/>
+        <w:sz w:val="20"/>
+      </w:rPr>
+    </w:lvl>
+    <w:lvl w:ilvl="8" w:tentative="1">
+      <w:start w:val="1"/>
+      <w:numFmt w:val="bullet"/>
+      <w:lvlText w:val=""/>
+      <w:lvlJc w:val="left"/>
+      <w:pPr>
+        <w:tabs>
+          <w:tab w:val="num" w:pos="6480"/>
+        </w:tabs>
+        <w:ind w:left="6480" w:hanging="360"/>
+      </w:pPr>
+      <w:rPr>
+        <w:rFonts w:ascii="Wingdings" w:hAnsi="Wingdings" w:hint="default"/>
+        <w:sz w:val="20"/>
+      </w:rPr>
+    </w:lvl>
+  </w:abstractNum>
+  <w:abstractNum w:abstractNumId="2" w15:restartNumberingAfterBreak="0">
+    <w:nsid w:val="7F6A5D15"/>
+    <w:multiLevelType w:val="multilevel"/>
+    <w:tmpl w:val="51EA0188"/>
+    <w:lvl w:ilvl="0">
+      <w:start w:val="1"/>
+      <w:numFmt w:val="bullet"/>
+      <w:lvlText w:val=""/>
+      <w:lvlJc w:val="left"/>
+      <w:pPr>
+        <w:tabs>
+          <w:tab w:val="num" w:pos="720"/>
+        </w:tabs>
+        <w:ind w:left="720" w:hanging="360"/>
+      </w:pPr>
+      <w:rPr>
+        <w:rFonts w:ascii="Symbol" w:hAnsi="Symbol" w:hint="default"/>
+        <w:sz w:val="20"/>
+      </w:rPr>
+    </w:lvl>
+    <w:lvl w:ilvl="1" w:tentative="1">
+      <w:start w:val="1"/>
+      <w:numFmt w:val="bullet"/>
+      <w:lvlText w:val="o"/>
+      <w:lvlJc w:val="left"/>
+      <w:pPr>
+        <w:tabs>
+          <w:tab w:val="num" w:pos="1440"/>
+        </w:tabs>
+        <w:ind w:left="1440" w:hanging="360"/>
+      </w:pPr>
+      <w:rPr>
+        <w:rFonts w:ascii="Courier New" w:hAnsi="Courier New" w:hint="default"/>
+        <w:sz w:val="20"/>
+      </w:rPr>
+    </w:lvl>
+    <w:lvl w:ilvl="2" w:tentative="1">
+      <w:start w:val="1"/>
+      <w:numFmt w:val="bullet"/>
+      <w:lvlText w:val=""/>
+      <w:lvlJc w:val="left"/>
+      <w:pPr>
+        <w:tabs>
+          <w:tab w:val="num" w:pos="2160"/>
+        </w:tabs>
+        <w:ind w:left="2160" w:hanging="360"/>
+      </w:pPr>
+      <w:rPr>
+        <w:rFonts w:ascii="Wingdings" w:hAnsi="Wingdings" w:hint="default"/>
+        <w:sz w:val="20"/>
+      </w:rPr>
+    </w:lvl>
+    <w:lvl w:ilvl="3" w:tentative="1">
+      <w:start w:val="1"/>
+      <w:numFmt w:val="bullet"/>
+      <w:lvlText w:val=""/>
+      <w:lvlJc w:val="left"/>
+      <w:pPr>
+        <w:tabs>
+          <w:tab w:val="num" w:pos="2880"/>
+        </w:tabs>
+        <w:ind w:left="2880" w:hanging="360"/>
+      </w:pPr>
+      <w:rPr>
+        <w:rFonts w:ascii="Wingdings" w:hAnsi="Wingdings" w:hint="default"/>
+        <w:sz w:val="20"/>
+      </w:rPr>
+    </w:lvl>
+    <w:lvl w:ilvl="4" w:tentative="1">
+      <w:start w:val="1"/>
+      <w:numFmt w:val="bullet"/>
+      <w:lvlText w:val=""/>
+      <w:lvlJc w:val="left"/>
+      <w:pPr>
+        <w:tabs>
+          <w:tab w:val="num" w:pos="3600"/>
+        </w:tabs>
+        <w:ind w:left="3600" w:hanging="360"/>
+      </w:pPr>
+      <w:rPr>
+        <w:rFonts w:ascii="Wingdings" w:hAnsi="Wingdings" w:hint="default"/>
+        <w:sz w:val="20"/>
+      </w:rPr>
+    </w:lvl>
+    <w:lvl w:ilvl="5" w:tentative="1">
+      <w:start w:val="1"/>
+      <w:numFmt w:val="bullet"/>
+      <w:lvlText w:val=""/>
+      <w:lvlJc w:val="left"/>
+      <w:pPr>
+        <w:tabs>
+          <w:tab w:val="num" w:pos="4320"/>
+        </w:tabs>
+        <w:ind w:left="4320" w:hanging="360"/>
+      </w:pPr>
+      <w:rPr>
+        <w:rFonts w:ascii="Wingdings" w:hAnsi="Wingdings" w:hint="default"/>
+        <w:sz w:val="20"/>
+      </w:rPr>
+    </w:lvl>
+    <w:lvl w:ilvl="6" w:tentative="1">
+      <w:start w:val="1"/>
+      <w:numFmt w:val="bullet"/>
+      <w:lvlText w:val=""/>
+      <w:lvlJc w:val="left"/>
+      <w:pPr>
+        <w:tabs>
+          <w:tab w:val="num" w:pos="5040"/>
+        </w:tabs>
+        <w:ind w:left="5040" w:hanging="360"/>
+      </w:pPr>
+      <w:rPr>
+        <w:rFonts w:ascii="Wingdings" w:hAnsi="Wingdings" w:hint="default"/>
+        <w:sz w:val="20"/>
+      </w:rPr>
+    </w:lvl>
+    <w:lvl w:ilvl="7" w:tentative="1">
+      <w:start w:val="1"/>
+      <w:numFmt w:val="bullet"/>
+      <w:lvlText w:val=""/>
+      <w:lvlJc w:val="left"/>
+      <w:pPr>
+        <w:tabs>
+          <w:tab w:val="num" w:pos="5760"/>
+        </w:tabs>
+        <w:ind w:left="5760" w:hanging="360"/>
+      </w:pPr>
+      <w:rPr>
+        <w:rFonts w:ascii="Wingdings" w:hAnsi="Wingdings" w:hint="default"/>
+        <w:sz w:val="20"/>
+      </w:rPr>
+    </w:lvl>
+    <w:lvl w:ilvl="8" w:tentative="1">
+      <w:start w:val="1"/>
+      <w:numFmt w:val="bullet"/>
+      <w:lvlText w:val=""/>
+      <w:lvlJc w:val="left"/>
+      <w:pPr>
+        <w:tabs>
+          <w:tab w:val="num" w:pos="6480"/>
+        </w:tabs>
+        <w:ind w:left="6480" w:hanging="360"/>
+      </w:pPr>
+      <w:rPr>
+        <w:rFonts w:ascii="Wingdings" w:hAnsi="Wingdings" w:hint="default"/>
+        <w:sz w:val="20"/>
+      </w:rPr>
+    </w:lvl>
+  </w:abstractNum>
+  <w:num w:numId="1" w16cid:durableId="113868176">
+    <w:abstractNumId w:val="2"/>
+  </w:num>
+  <w:num w:numId="2" w16cid:durableId="2048917951">
+    <w:abstractNumId w:val="1"/>
+  </w:num>
+  <w:num w:numId="3" w16cid:durableId="1806043697">
+    <w:abstractNumId w:val="0"/>
+  </w:num>
+</w:numbering>
 </file>
 
 <file path=word/styles.xml><?xml version="1.0" encoding="utf-8"?>
@@ -460,7 +1404,6 @@
     <w:next w:val="Normal"/>
     <w:link w:val="Heading3Char"/>
     <w:uiPriority w:val="9"/>
-    <w:semiHidden/>
     <w:unhideWhenUsed/>
     <w:qFormat/>
     <w:rsid w:val="00B802A6"/>
@@ -666,7 +1609,6 @@
     <w:basedOn w:val="DefaultParagraphFont"/>
     <w:link w:val="Heading3"/>
     <w:uiPriority w:val="9"/>
-    <w:semiHidden/>
     <w:rsid w:val="00B802A6"/>
     <w:rPr>
       <w:rFonts w:eastAsiaTheme="majorEastAsia" w:cstheme="majorBidi"/>
@@ -923,6 +1865,22 @@
       <w:smallCaps/>
       <w:color w:val="0F4761" w:themeColor="accent1" w:themeShade="BF"/>
       <w:spacing w:val="5"/>
+    </w:rPr>
+  </w:style>
+  <w:style w:type="paragraph" w:styleId="NormalWeb">
+    <w:name w:val="Normal (Web)"/>
+    <w:basedOn w:val="Normal"/>
+    <w:uiPriority w:val="99"/>
+    <w:semiHidden/>
+    <w:unhideWhenUsed/>
+    <w:rsid w:val="00F45802"/>
+    <w:pPr>
+      <w:spacing w:before="100" w:beforeAutospacing="1" w:after="100" w:afterAutospacing="1"/>
+    </w:pPr>
+    <w:rPr>
+      <w:rFonts w:ascii="Times New Roman" w:eastAsia="Times New Roman" w:hAnsi="Times New Roman" w:cs="Times New Roman"/>
+      <w:kern w:val="0"/>
+      <w14:ligatures w14:val="none"/>
     </w:rPr>
   </w:style>
 </w:styles>

</xml_diff>

<commit_message>
adding titles to my panels on the app and working on written report
</commit_message>
<xml_diff>
--- a/written_report.docx
+++ b/written_report.docx
@@ -73,6 +73,7 @@
     <w:p>
       <w:pPr>
         <w:spacing w:before="100" w:beforeAutospacing="1" w:after="100" w:afterAutospacing="1"/>
+        <w:ind w:firstLine="360"/>
         <w:rPr>
           <w:rFonts w:ascii="Times New Roman" w:eastAsia="Times New Roman" w:hAnsi="Times New Roman" w:cs="Times New Roman"/>
           <w:kern w:val="0"/>
@@ -149,15 +150,23 @@
           <w:kern w:val="0"/>
           <w14:ligatures w14:val="none"/>
         </w:rPr>
-        <w:t xml:space="preserve">, showing the </w:t>
-      </w:r>
-      <w:r>
-        <w:rPr>
-          <w:rFonts w:ascii="Times New Roman" w:eastAsia="Times New Roman" w:hAnsi="Times New Roman" w:cs="Times New Roman"/>
-          <w:kern w:val="0"/>
-          <w14:ligatures w14:val="none"/>
-        </w:rPr>
-        <w:t xml:space="preserve">championship round results </w:t>
+        <w:t xml:space="preserve">, showing </w:t>
+      </w:r>
+      <w:r>
+        <w:rPr>
+          <w:rFonts w:ascii="Times New Roman" w:eastAsia="Times New Roman" w:hAnsi="Times New Roman" w:cs="Times New Roman"/>
+          <w:kern w:val="0"/>
+          <w14:ligatures w14:val="none"/>
+        </w:rPr>
+        <w:t xml:space="preserve">each playoff round winners and losers as well as their scores </w:t>
+      </w:r>
+      <w:r>
+        <w:rPr>
+          <w:rFonts w:ascii="Times New Roman" w:eastAsia="Times New Roman" w:hAnsi="Times New Roman" w:cs="Times New Roman"/>
+          <w:kern w:val="0"/>
+          <w14:ligatures w14:val="none"/>
+        </w:rPr>
+        <w:t xml:space="preserve">results </w:t>
       </w:r>
       <w:r>
         <w:rPr>
@@ -173,204 +182,85 @@
           <w:kern w:val="0"/>
           <w14:ligatures w14:val="none"/>
         </w:rPr>
-        <w:t xml:space="preserve">More specifically, </w:t>
-      </w:r>
-      <w:r>
-        <w:rPr>
-          <w:rFonts w:ascii="Times New Roman" w:eastAsia="Times New Roman" w:hAnsi="Times New Roman" w:cs="Times New Roman"/>
-          <w:kern w:val="0"/>
-          <w14:ligatures w14:val="none"/>
-        </w:rPr>
-        <w:t xml:space="preserve">when observing results from the 2024 march madness, can conclude that the teams with higher seeds tended to have higher chances of winning, however, still does not account for any potential upsets. For example, in the most recent tournament, Houston was upset by </w:t>
-      </w:r>
-      <w:r>
-        <w:rPr>
-          <w:rFonts w:ascii="Times New Roman" w:eastAsia="Times New Roman" w:hAnsi="Times New Roman" w:cs="Times New Roman"/>
-          <w:kern w:val="0"/>
-          <w14:ligatures w14:val="none"/>
-        </w:rPr>
-        <w:t xml:space="preserve">North </w:t>
-      </w:r>
-      <w:r>
-        <w:rPr>
-          <w:rFonts w:ascii="Times New Roman" w:eastAsia="Times New Roman" w:hAnsi="Times New Roman" w:cs="Times New Roman"/>
-          <w:kern w:val="0"/>
-          <w14:ligatures w14:val="none"/>
-        </w:rPr>
-        <w:t>C</w:t>
-      </w:r>
-      <w:r>
-        <w:rPr>
-          <w:rFonts w:ascii="Times New Roman" w:eastAsia="Times New Roman" w:hAnsi="Times New Roman" w:cs="Times New Roman"/>
-          <w:kern w:val="0"/>
-          <w14:ligatures w14:val="none"/>
-        </w:rPr>
-        <w:t xml:space="preserve">arolina state, where Houston did technically have a higher chance of winning but was still beaten. </w:t>
-      </w:r>
-      <w:r>
-        <w:rPr>
-          <w:rFonts w:ascii="Times New Roman" w:eastAsia="Times New Roman" w:hAnsi="Times New Roman" w:cs="Times New Roman"/>
-          <w:kern w:val="0"/>
-          <w14:ligatures w14:val="none"/>
-        </w:rPr>
-        <w:t xml:space="preserve">Now, looking at the final four teams from ’24 tournament, </w:t>
-      </w:r>
-      <w:r>
-        <w:rPr>
-          <w:rFonts w:ascii="Times New Roman" w:eastAsia="Times New Roman" w:hAnsi="Times New Roman" w:cs="Times New Roman"/>
-          <w:kern w:val="0"/>
-          <w14:ligatures w14:val="none"/>
-        </w:rPr>
-        <w:t>UConn</w:t>
-      </w:r>
-      <w:r>
-        <w:rPr>
-          <w:rFonts w:ascii="Times New Roman" w:eastAsia="Times New Roman" w:hAnsi="Times New Roman" w:cs="Times New Roman"/>
-          <w:kern w:val="0"/>
-          <w14:ligatures w14:val="none"/>
-        </w:rPr>
-        <w:t xml:space="preserve">, </w:t>
-      </w:r>
-      <w:r>
-        <w:rPr>
-          <w:rFonts w:ascii="Times New Roman" w:eastAsia="Times New Roman" w:hAnsi="Times New Roman" w:cs="Times New Roman"/>
-          <w:kern w:val="0"/>
-          <w14:ligatures w14:val="none"/>
-        </w:rPr>
-        <w:t>Purdue</w:t>
-      </w:r>
-      <w:r>
-        <w:rPr>
-          <w:rFonts w:ascii="Times New Roman" w:eastAsia="Times New Roman" w:hAnsi="Times New Roman" w:cs="Times New Roman"/>
-          <w:kern w:val="0"/>
-          <w14:ligatures w14:val="none"/>
-        </w:rPr>
-        <w:t xml:space="preserve">, </w:t>
-      </w:r>
-      <w:r>
-        <w:rPr>
-          <w:rFonts w:ascii="Times New Roman" w:eastAsia="Times New Roman" w:hAnsi="Times New Roman" w:cs="Times New Roman"/>
-          <w:kern w:val="0"/>
-          <w14:ligatures w14:val="none"/>
-        </w:rPr>
-        <w:t>NC</w:t>
-      </w:r>
-      <w:r>
-        <w:rPr>
-          <w:rFonts w:ascii="Times New Roman" w:eastAsia="Times New Roman" w:hAnsi="Times New Roman" w:cs="Times New Roman"/>
-          <w:kern w:val="0"/>
-          <w14:ligatures w14:val="none"/>
-        </w:rPr>
-        <w:t xml:space="preserve"> state, and </w:t>
-      </w:r>
-      <w:r>
-        <w:rPr>
-          <w:rFonts w:ascii="Times New Roman" w:eastAsia="Times New Roman" w:hAnsi="Times New Roman" w:cs="Times New Roman"/>
-          <w:kern w:val="0"/>
-          <w14:ligatures w14:val="none"/>
-        </w:rPr>
-        <w:t xml:space="preserve">Alabama, by offensive stats NC state had the lowest rates, and was the overall lowest seed, but still made it to the </w:t>
-      </w:r>
-      <w:r>
-        <w:rPr>
-          <w:rFonts w:ascii="Times New Roman" w:eastAsia="Times New Roman" w:hAnsi="Times New Roman" w:cs="Times New Roman"/>
-          <w:kern w:val="0"/>
-          <w14:ligatures w14:val="none"/>
-        </w:rPr>
-        <w:t>final four</w:t>
-      </w:r>
-      <w:r>
-        <w:rPr>
-          <w:rFonts w:ascii="Times New Roman" w:eastAsia="Times New Roman" w:hAnsi="Times New Roman" w:cs="Times New Roman"/>
-          <w:kern w:val="0"/>
-          <w14:ligatures w14:val="none"/>
-        </w:rPr>
-        <w:t>.</w:t>
-      </w:r>
-      <w:r>
-        <w:rPr>
-          <w:rFonts w:ascii="Times New Roman" w:eastAsia="Times New Roman" w:hAnsi="Times New Roman" w:cs="Times New Roman"/>
-          <w:kern w:val="0"/>
-          <w14:ligatures w14:val="none"/>
-        </w:rPr>
-        <w:t xml:space="preserve"> Looking at UConn and Purdue the final two teams, </w:t>
-      </w:r>
-      <w:r>
-        <w:rPr>
-          <w:rFonts w:ascii="Times New Roman" w:eastAsia="Times New Roman" w:hAnsi="Times New Roman" w:cs="Times New Roman"/>
-          <w:kern w:val="0"/>
-          <w14:ligatures w14:val="none"/>
-        </w:rPr>
-        <w:t xml:space="preserve"> </w:t>
-      </w:r>
-      <w:r>
-        <w:rPr>
-          <w:rFonts w:ascii="Times New Roman" w:eastAsia="Times New Roman" w:hAnsi="Times New Roman" w:cs="Times New Roman"/>
-          <w:kern w:val="0"/>
-          <w14:ligatures w14:val="none"/>
-        </w:rPr>
-        <w:t xml:space="preserve">where UConn is from the Big East conference and Purdue the big ten, both are the same playoff seed, </w:t>
-      </w:r>
-      <w:r>
-        <w:rPr>
-          <w:rFonts w:ascii="Times New Roman" w:eastAsia="Times New Roman" w:hAnsi="Times New Roman" w:cs="Times New Roman"/>
-          <w:kern w:val="0"/>
-          <w14:ligatures w14:val="none"/>
-        </w:rPr>
-        <w:t>UConn holds a higher chance of beating a D1 team, Purdue has the strong adjusted defensive efficiency, and looking at two-point shot percentage</w:t>
-      </w:r>
-      <w:r>
-        <w:rPr>
-          <w:rFonts w:ascii="Times New Roman" w:eastAsia="Times New Roman" w:hAnsi="Times New Roman" w:cs="Times New Roman"/>
-          <w:kern w:val="0"/>
-          <w14:ligatures w14:val="none"/>
-        </w:rPr>
-        <w:t xml:space="preserve"> UConn is more successful, which can ultimately lead to them being able to put up more points, then finally look at wins above bubble, UConn had the better chance of making the tournament to begin with. Overall, UConn holds the stronger tournament stats, with a few areas where Purdue does excel in better but not enough to have helped them win.  Now Looking at, tournament winners and losers</w:t>
-      </w:r>
-      <w:r>
-        <w:rPr>
-          <w:rFonts w:ascii="Times New Roman" w:eastAsia="Times New Roman" w:hAnsi="Times New Roman" w:cs="Times New Roman"/>
-          <w:kern w:val="0"/>
-          <w14:ligatures w14:val="none"/>
-        </w:rPr>
-        <w:t xml:space="preserve"> along with the scores from</w:t>
-      </w:r>
-      <w:r>
-        <w:rPr>
-          <w:rFonts w:ascii="Times New Roman" w:eastAsia="Times New Roman" w:hAnsi="Times New Roman" w:cs="Times New Roman"/>
-          <w:kern w:val="0"/>
-          <w14:ligatures w14:val="none"/>
-        </w:rPr>
-        <w:t xml:space="preserve"> throughout the year</w:t>
-      </w:r>
-      <w:r>
-        <w:rPr>
-          <w:rFonts w:ascii="Times New Roman" w:eastAsia="Times New Roman" w:hAnsi="Times New Roman" w:cs="Times New Roman"/>
-          <w:kern w:val="0"/>
-          <w14:ligatures w14:val="none"/>
-        </w:rPr>
-        <w:t>s, there is no real outstanding trend to the scores, other than when looking at only the championship rounds for 1985 to 2019, there is only one game in which the winners had scored more than 100 points</w:t>
-      </w:r>
-      <w:r>
-        <w:rPr>
-          <w:rFonts w:ascii="Times New Roman" w:eastAsia="Times New Roman" w:hAnsi="Times New Roman" w:cs="Times New Roman"/>
-          <w:kern w:val="0"/>
-          <w14:ligatures w14:val="none"/>
-        </w:rPr>
-        <w:t xml:space="preserve"> in the final round</w:t>
-      </w:r>
-      <w:r>
-        <w:rPr>
-          <w:rFonts w:ascii="Times New Roman" w:eastAsia="Times New Roman" w:hAnsi="Times New Roman" w:cs="Times New Roman"/>
-          <w:kern w:val="0"/>
-          <w14:ligatures w14:val="none"/>
-        </w:rPr>
-        <w:t xml:space="preserve">, next closest score only makes it to 89 points. The winners of that highest winning-score game was in 1990 where University of Las Vegas Nevada beat Duke, 103 pts to 73 pts. </w:t>
-      </w:r>
+        <w:t xml:space="preserve">Through some of my analysis I was able to determine that </w:t>
+      </w:r>
+      <w:r>
+        <w:rPr>
+          <w:rFonts w:ascii="Times New Roman" w:eastAsia="Times New Roman" w:hAnsi="Times New Roman" w:cs="Times New Roman"/>
+          <w:kern w:val="0"/>
+          <w14:ligatures w14:val="none"/>
+        </w:rPr>
+        <w:t>during the 2024 march madness</w:t>
+      </w:r>
+      <w:r>
+        <w:rPr>
+          <w:rFonts w:ascii="Times New Roman" w:eastAsia="Times New Roman" w:hAnsi="Times New Roman" w:cs="Times New Roman"/>
+          <w:kern w:val="0"/>
+          <w14:ligatures w14:val="none"/>
+        </w:rPr>
+        <w:t xml:space="preserve"> that teams with the higher two-point percentage and a lower two-point percentage conceded while on defense tended to be the more successful teams based off the </w:t>
+      </w:r>
+      <w:r>
+        <w:rPr>
+          <w:rFonts w:ascii="Times New Roman" w:eastAsia="Times New Roman" w:hAnsi="Times New Roman" w:cs="Times New Roman"/>
+          <w:kern w:val="0"/>
+          <w14:ligatures w14:val="none"/>
+        </w:rPr>
+        <w:t>outcome</w:t>
+      </w:r>
+      <w:r>
+        <w:rPr>
+          <w:rFonts w:ascii="Times New Roman" w:eastAsia="Times New Roman" w:hAnsi="Times New Roman" w:cs="Times New Roman"/>
+          <w:kern w:val="0"/>
+          <w14:ligatures w14:val="none"/>
+        </w:rPr>
+        <w:t xml:space="preserve"> of the tournament.</w:t>
+      </w:r>
+      <w:r>
+        <w:rPr>
+          <w:rFonts w:ascii="Times New Roman" w:eastAsia="Times New Roman" w:hAnsi="Times New Roman" w:cs="Times New Roman"/>
+          <w:kern w:val="0"/>
+          <w14:ligatures w14:val="none"/>
+        </w:rPr>
+        <w:t xml:space="preserve"> While looking at the historical data for the tournament I found that</w:t>
+      </w:r>
+      <w:proofErr w:type="gramStart"/>
+      <w:r>
+        <w:rPr>
+          <w:rFonts w:ascii="Times New Roman" w:eastAsia="Times New Roman" w:hAnsi="Times New Roman" w:cs="Times New Roman"/>
+          <w:kern w:val="0"/>
+          <w14:ligatures w14:val="none"/>
+        </w:rPr>
+        <w:t>…..</w:t>
+      </w:r>
+      <w:proofErr w:type="gramEnd"/>
     </w:p>
     <w:p>
       <w:pPr>
         <w:spacing w:before="100" w:beforeAutospacing="1" w:after="100" w:afterAutospacing="1"/>
+        <w:ind w:firstLine="360"/>
+        <w:rPr>
+          <w:rFonts w:ascii="Times New Roman" w:eastAsia="Times New Roman" w:hAnsi="Times New Roman" w:cs="Times New Roman"/>
+          <w:kern w:val="0"/>
+          <w14:ligatures w14:val="none"/>
+        </w:rPr>
+      </w:pPr>
+    </w:p>
+    <w:p>
+      <w:pPr>
+        <w:spacing w:before="100" w:beforeAutospacing="1" w:after="100" w:afterAutospacing="1"/>
+        <w:ind w:firstLine="360"/>
+        <w:rPr>
+          <w:rFonts w:ascii="Times New Roman" w:eastAsia="Times New Roman" w:hAnsi="Times New Roman" w:cs="Times New Roman"/>
+          <w:kern w:val="0"/>
+          <w14:ligatures w14:val="none"/>
+        </w:rPr>
+      </w:pPr>
+    </w:p>
+    <w:p>
+      <w:pPr>
+        <w:spacing w:before="100" w:beforeAutospacing="1" w:after="100" w:afterAutospacing="1"/>
+        <w:ind w:firstLine="360"/>
         <w:rPr>
           <w:rFonts w:ascii="Times New Roman" w:eastAsia="Times New Roman" w:hAnsi="Times New Roman" w:cs="Times New Roman"/>
           <w:kern w:val="0"/>
@@ -404,12 +294,21 @@
     <w:p>
       <w:pPr>
         <w:spacing w:before="100" w:beforeAutospacing="1" w:after="100" w:afterAutospacing="1"/>
-        <w:rPr>
-          <w:rFonts w:ascii="Times New Roman" w:eastAsia="Times New Roman" w:hAnsi="Times New Roman" w:cs="Times New Roman"/>
-          <w:kern w:val="0"/>
-          <w14:ligatures w14:val="none"/>
-        </w:rPr>
-      </w:pPr>
+        <w:ind w:firstLine="360"/>
+        <w:rPr>
+          <w:rFonts w:ascii="Times New Roman" w:eastAsia="Times New Roman" w:hAnsi="Times New Roman" w:cs="Times New Roman"/>
+          <w:kern w:val="0"/>
+          <w14:ligatures w14:val="none"/>
+        </w:rPr>
+      </w:pPr>
+      <w:r>
+        <w:rPr>
+          <w:rFonts w:ascii="Times New Roman" w:eastAsia="Times New Roman" w:hAnsi="Times New Roman" w:cs="Times New Roman"/>
+          <w:kern w:val="0"/>
+          <w14:ligatures w14:val="none"/>
+        </w:rPr>
+        <w:t xml:space="preserve">More specifically, when observing results from the 2024 march madness, can conclude that the teams with higher seeds tended to have higher chances of winning, however, still does not account for any potential upsets. For example, in the most recent tournament, Houston was upset by North Carolina state, where Houston did technically have a higher chance of winning but was still beaten. Now, looking at the final four teams from ’24 tournament, UConn, Purdue, NC state, and Alabama, by offensive stats NC state had the lowest rates, and was the overall lowest seed, but still made it to the final four. Looking at UConn and Purdue the final two teams,  where UConn is from the Big East conference and Purdue the big ten, both are the same playoff seed, UConn holds a higher chance of beating a D1 team, Purdue has the strong adjusted defensive efficiency, and looking at two-point shot percentage UConn is more successful, which can ultimately lead to them being able to put up more points, then finally look at wins above bubble, UConn had the better chance of making the tournament to begin with. Overall, UConn holds the stronger tournament stats, with a few areas where Purdue does excel in better but not enough to have helped them win.  Now Looking at, tournament winners and losers along with the scores from throughout the years, there is no real outstanding trend to the scores, other than when looking at only the championship rounds for 1985 to 2019, there is only one game in which the winners had scored more than 100 points in the final round, next closest score only makes it to 89 points. The winners of that highest score game was in 1990 where University of Las Vegas Nevada beat Duke, 103 pts to 73 pts. </w:t>
+      </w:r>
     </w:p>
     <w:p>
       <w:pPr>
@@ -441,6 +340,7 @@
           <w:kern w:val="0"/>
           <w14:ligatures w14:val="none"/>
         </w:rPr>
+        <w:lastRenderedPageBreak/>
         <w:t>(110 points) a section showing relevant visualizations. Keep in mind that you do not need to write this as though it is a “step-by-step” thought-process. Instead, you should include your most interesting visualizations, along with interpretations for each. This section will likely be the longest, and, if you are answering multiple different questions of interest, you might break this section up into subsections.</w:t>
       </w:r>
     </w:p>
@@ -464,7 +364,6 @@
           <w:kern w:val="0"/>
           <w14:ligatures w14:val="none"/>
         </w:rPr>
-        <w:lastRenderedPageBreak/>
         <w:t xml:space="preserve">optionally, you can reference a Shiny app in this section, perhaps providing static visuals from your app. If you did build a Shiny app for your project, then this section is expected to be shorter than if you did not build a Shiny app. </w:t>
       </w:r>
       <w:proofErr w:type="gramStart"/>
@@ -1535,7 +1434,6 @@
   <w:style w:type="character" w:default="1" w:styleId="DefaultParagraphFont">
     <w:name w:val="Default Paragraph Font"/>
     <w:uiPriority w:val="1"/>
-    <w:semiHidden/>
     <w:unhideWhenUsed/>
   </w:style>
   <w:style w:type="table" w:default="1" w:styleId="TableNormal">

</xml_diff>

<commit_message>
editing and working on written
</commit_message>
<xml_diff>
--- a/written_report.docx
+++ b/written_report.docx
@@ -73,194 +73,25 @@
     <w:p>
       <w:pPr>
         <w:spacing w:before="100" w:beforeAutospacing="1" w:after="100" w:afterAutospacing="1"/>
-        <w:ind w:firstLine="360"/>
-        <w:rPr>
-          <w:rFonts w:ascii="Times New Roman" w:eastAsia="Times New Roman" w:hAnsi="Times New Roman" w:cs="Times New Roman"/>
-          <w:kern w:val="0"/>
-          <w14:ligatures w14:val="none"/>
-        </w:rPr>
-      </w:pPr>
-      <w:r>
-        <w:rPr>
-          <w:rFonts w:ascii="Times New Roman" w:eastAsia="Times New Roman" w:hAnsi="Times New Roman" w:cs="Times New Roman"/>
-          <w:kern w:val="0"/>
-          <w14:ligatures w14:val="none"/>
-        </w:rPr>
-        <w:t>In my shiny application I explored data from the 2024 march madness tournament</w:t>
-      </w:r>
-      <w:r>
-        <w:rPr>
-          <w:rFonts w:ascii="Times New Roman" w:eastAsia="Times New Roman" w:hAnsi="Times New Roman" w:cs="Times New Roman"/>
-          <w:kern w:val="0"/>
-          <w14:ligatures w14:val="none"/>
-        </w:rPr>
-        <w:t xml:space="preserve"> which included the team’s offensive and defensive statistics along with win </w:t>
-      </w:r>
-      <w:r>
-        <w:rPr>
-          <w:rFonts w:ascii="Times New Roman" w:eastAsia="Times New Roman" w:hAnsi="Times New Roman" w:cs="Times New Roman"/>
-          <w:kern w:val="0"/>
-          <w14:ligatures w14:val="none"/>
-        </w:rPr>
-        <w:t>probabilities.</w:t>
-      </w:r>
-      <w:r>
-        <w:rPr>
-          <w:rFonts w:ascii="Times New Roman" w:eastAsia="Times New Roman" w:hAnsi="Times New Roman" w:cs="Times New Roman"/>
-          <w:kern w:val="0"/>
-          <w14:ligatures w14:val="none"/>
-        </w:rPr>
-        <w:t xml:space="preserve"> </w:t>
-      </w:r>
-      <w:r>
-        <w:rPr>
-          <w:rFonts w:ascii="Times New Roman" w:eastAsia="Times New Roman" w:hAnsi="Times New Roman" w:cs="Times New Roman"/>
-          <w:kern w:val="0"/>
-          <w14:ligatures w14:val="none"/>
-        </w:rPr>
-        <w:t>T</w:t>
-      </w:r>
-      <w:r>
-        <w:rPr>
-          <w:rFonts w:ascii="Times New Roman" w:eastAsia="Times New Roman" w:hAnsi="Times New Roman" w:cs="Times New Roman"/>
-          <w:kern w:val="0"/>
-          <w14:ligatures w14:val="none"/>
-        </w:rPr>
-        <w:t>hen</w:t>
-      </w:r>
-      <w:r>
-        <w:rPr>
-          <w:rFonts w:ascii="Times New Roman" w:eastAsia="Times New Roman" w:hAnsi="Times New Roman" w:cs="Times New Roman"/>
-          <w:kern w:val="0"/>
-          <w14:ligatures w14:val="none"/>
-        </w:rPr>
-        <w:t>, I also explored</w:t>
-      </w:r>
-      <w:r>
-        <w:rPr>
-          <w:rFonts w:ascii="Times New Roman" w:eastAsia="Times New Roman" w:hAnsi="Times New Roman" w:cs="Times New Roman"/>
-          <w:kern w:val="0"/>
-          <w14:ligatures w14:val="none"/>
-        </w:rPr>
-        <w:t xml:space="preserve"> another dataset examining tournament winners from 1985 to 2019</w:t>
-      </w:r>
-      <w:r>
-        <w:rPr>
-          <w:rFonts w:ascii="Times New Roman" w:eastAsia="Times New Roman" w:hAnsi="Times New Roman" w:cs="Times New Roman"/>
-          <w:kern w:val="0"/>
-          <w14:ligatures w14:val="none"/>
-        </w:rPr>
-        <w:t xml:space="preserve">, showing </w:t>
-      </w:r>
-      <w:r>
-        <w:rPr>
-          <w:rFonts w:ascii="Times New Roman" w:eastAsia="Times New Roman" w:hAnsi="Times New Roman" w:cs="Times New Roman"/>
-          <w:kern w:val="0"/>
-          <w14:ligatures w14:val="none"/>
-        </w:rPr>
-        <w:t xml:space="preserve">each playoff round winners and losers as well as their scores </w:t>
-      </w:r>
-      <w:r>
-        <w:rPr>
-          <w:rFonts w:ascii="Times New Roman" w:eastAsia="Times New Roman" w:hAnsi="Times New Roman" w:cs="Times New Roman"/>
-          <w:kern w:val="0"/>
-          <w14:ligatures w14:val="none"/>
-        </w:rPr>
-        <w:t xml:space="preserve">results </w:t>
-      </w:r>
-      <w:r>
-        <w:rPr>
-          <w:rFonts w:ascii="Times New Roman" w:eastAsia="Times New Roman" w:hAnsi="Times New Roman" w:cs="Times New Roman"/>
-          <w:kern w:val="0"/>
-          <w14:ligatures w14:val="none"/>
-        </w:rPr>
-        <w:t xml:space="preserve">throughout the years. </w:t>
-      </w:r>
-      <w:r>
-        <w:rPr>
-          <w:rFonts w:ascii="Times New Roman" w:eastAsia="Times New Roman" w:hAnsi="Times New Roman" w:cs="Times New Roman"/>
-          <w:kern w:val="0"/>
-          <w14:ligatures w14:val="none"/>
-        </w:rPr>
-        <w:t xml:space="preserve">Through some of my analysis I was able to determine that </w:t>
-      </w:r>
-      <w:r>
-        <w:rPr>
-          <w:rFonts w:ascii="Times New Roman" w:eastAsia="Times New Roman" w:hAnsi="Times New Roman" w:cs="Times New Roman"/>
-          <w:kern w:val="0"/>
-          <w14:ligatures w14:val="none"/>
-        </w:rPr>
-        <w:t>during the 2024 march madness</w:t>
-      </w:r>
-      <w:r>
-        <w:rPr>
-          <w:rFonts w:ascii="Times New Roman" w:eastAsia="Times New Roman" w:hAnsi="Times New Roman" w:cs="Times New Roman"/>
-          <w:kern w:val="0"/>
-          <w14:ligatures w14:val="none"/>
-        </w:rPr>
-        <w:t xml:space="preserve"> that teams with the higher two-point percentage and a lower two-point percentage conceded while on defense tended to be the more successful teams based off the </w:t>
-      </w:r>
-      <w:r>
-        <w:rPr>
-          <w:rFonts w:ascii="Times New Roman" w:eastAsia="Times New Roman" w:hAnsi="Times New Roman" w:cs="Times New Roman"/>
-          <w:kern w:val="0"/>
-          <w14:ligatures w14:val="none"/>
-        </w:rPr>
-        <w:t>outcome</w:t>
-      </w:r>
-      <w:r>
-        <w:rPr>
-          <w:rFonts w:ascii="Times New Roman" w:eastAsia="Times New Roman" w:hAnsi="Times New Roman" w:cs="Times New Roman"/>
-          <w:kern w:val="0"/>
-          <w14:ligatures w14:val="none"/>
-        </w:rPr>
-        <w:t xml:space="preserve"> of the tournament.</w:t>
-      </w:r>
-      <w:r>
-        <w:rPr>
-          <w:rFonts w:ascii="Times New Roman" w:eastAsia="Times New Roman" w:hAnsi="Times New Roman" w:cs="Times New Roman"/>
-          <w:kern w:val="0"/>
-          <w14:ligatures w14:val="none"/>
-        </w:rPr>
-        <w:t xml:space="preserve"> While looking at the historical data for the tournament I found that</w:t>
-      </w:r>
-      <w:proofErr w:type="gramStart"/>
-      <w:r>
-        <w:rPr>
-          <w:rFonts w:ascii="Times New Roman" w:eastAsia="Times New Roman" w:hAnsi="Times New Roman" w:cs="Times New Roman"/>
-          <w:kern w:val="0"/>
-          <w14:ligatures w14:val="none"/>
-        </w:rPr>
-        <w:t>…..</w:t>
-      </w:r>
-      <w:proofErr w:type="gramEnd"/>
-    </w:p>
-    <w:p>
-      <w:pPr>
-        <w:spacing w:before="100" w:beforeAutospacing="1" w:after="100" w:afterAutospacing="1"/>
-        <w:ind w:firstLine="360"/>
-        <w:rPr>
-          <w:rFonts w:ascii="Times New Roman" w:eastAsia="Times New Roman" w:hAnsi="Times New Roman" w:cs="Times New Roman"/>
-          <w:kern w:val="0"/>
-          <w14:ligatures w14:val="none"/>
-        </w:rPr>
-      </w:pPr>
-    </w:p>
-    <w:p>
-      <w:pPr>
-        <w:spacing w:before="100" w:beforeAutospacing="1" w:after="100" w:afterAutospacing="1"/>
-        <w:ind w:firstLine="360"/>
-        <w:rPr>
-          <w:rFonts w:ascii="Times New Roman" w:eastAsia="Times New Roman" w:hAnsi="Times New Roman" w:cs="Times New Roman"/>
-          <w:kern w:val="0"/>
-          <w14:ligatures w14:val="none"/>
-        </w:rPr>
-      </w:pPr>
-    </w:p>
-    <w:p>
-      <w:pPr>
-        <w:spacing w:before="100" w:beforeAutospacing="1" w:after="100" w:afterAutospacing="1"/>
-        <w:ind w:firstLine="360"/>
+        <w:ind w:left="360" w:firstLine="360"/>
+        <w:rPr>
+          <w:rFonts w:ascii="Times New Roman" w:eastAsia="Times New Roman" w:hAnsi="Times New Roman" w:cs="Times New Roman"/>
+          <w:kern w:val="0"/>
+          <w14:ligatures w14:val="none"/>
+        </w:rPr>
+      </w:pPr>
+      <w:r>
+        <w:rPr>
+          <w:rFonts w:ascii="Times New Roman" w:eastAsia="Times New Roman" w:hAnsi="Times New Roman" w:cs="Times New Roman"/>
+          <w:kern w:val="0"/>
+          <w14:ligatures w14:val="none"/>
+        </w:rPr>
+        <w:t>In my shiny application, I delved into data from the 2024 March Madness tournament, examining teams' offensive and defensive statistics alongside their win probabilities against Division 1 teams. Additionally, I analyzed another dataset spanning from 1985 to 2019, detailing tournament winners and losers for each playoff round, including score results over the years. My analysis revealed that in the 2024 March Madness tournament, teams with higher two-point percentages and lower defensive two-point percentages tended to achieve greater success. I also observed that in the first round of playoffs from 1985 to 2019, most games had score differences below 20 points, with only one game exceeding a 50-point difference. The subsequent rounds generally featured score differences below 30 points, except for the Final Four, where one game in 2016 saw a 44-point difference, with Villanova defeating Oklahoma 95 to 51. Furthermore, only one winning team in these years scored over 100 points in the Final game.</w:t>
+      </w:r>
+    </w:p>
+    <w:p>
+      <w:pPr>
+        <w:spacing w:before="100" w:beforeAutospacing="1" w:after="100" w:afterAutospacing="1"/>
         <w:rPr>
           <w:rFonts w:ascii="Times New Roman" w:eastAsia="Times New Roman" w:hAnsi="Times New Roman" w:cs="Times New Roman"/>
           <w:kern w:val="0"/>
@@ -307,8 +138,155 @@
           <w:kern w:val="0"/>
           <w14:ligatures w14:val="none"/>
         </w:rPr>
-        <w:t xml:space="preserve">More specifically, when observing results from the 2024 march madness, can conclude that the teams with higher seeds tended to have higher chances of winning, however, still does not account for any potential upsets. For example, in the most recent tournament, Houston was upset by North Carolina state, where Houston did technically have a higher chance of winning but was still beaten. Now, looking at the final four teams from ’24 tournament, UConn, Purdue, NC state, and Alabama, by offensive stats NC state had the lowest rates, and was the overall lowest seed, but still made it to the final four. Looking at UConn and Purdue the final two teams,  where UConn is from the Big East conference and Purdue the big ten, both are the same playoff seed, UConn holds a higher chance of beating a D1 team, Purdue has the strong adjusted defensive efficiency, and looking at two-point shot percentage UConn is more successful, which can ultimately lead to them being able to put up more points, then finally look at wins above bubble, UConn had the better chance of making the tournament to begin with. Overall, UConn holds the stronger tournament stats, with a few areas where Purdue does excel in better but not enough to have helped them win.  Now Looking at, tournament winners and losers along with the scores from throughout the years, there is no real outstanding trend to the scores, other than when looking at only the championship rounds for 1985 to 2019, there is only one game in which the winners had scored more than 100 points in the final round, next closest score only makes it to 89 points. The winners of that highest score game was in 1990 where University of Las Vegas Nevada beat Duke, 103 pts to 73 pts. </w:t>
-      </w:r>
+        <w:t xml:space="preserve">The data being used in my shiny application is on this past march madness tournament, 2024 playoff, along with tournament results from of each playoff round starting in the year 1985, when the league officially switch over to 64 team format, </w:t>
+      </w:r>
+      <w:r>
+        <w:rPr>
+          <w:rFonts w:ascii="Times New Roman" w:eastAsia="Times New Roman" w:hAnsi="Times New Roman" w:cs="Times New Roman"/>
+          <w:kern w:val="0"/>
+          <w14:ligatures w14:val="none"/>
+        </w:rPr>
+        <w:t xml:space="preserve">all the way to 2019, where it contains each results of </w:t>
+      </w:r>
+      <w:r>
+        <w:rPr>
+          <w:rFonts w:ascii="Times New Roman" w:eastAsia="Times New Roman" w:hAnsi="Times New Roman" w:cs="Times New Roman"/>
+          <w:kern w:val="0"/>
+          <w14:ligatures w14:val="none"/>
+        </w:rPr>
+        <w:t>every playoff round, including the winning/losing team, winner/loser score, along with a calculated difference in the two scores, to look at score variation among between the competing teams.</w:t>
+      </w:r>
+      <w:r>
+        <w:rPr>
+          <w:rFonts w:ascii="Times New Roman" w:eastAsia="Times New Roman" w:hAnsi="Times New Roman" w:cs="Times New Roman"/>
+          <w:kern w:val="0"/>
+          <w14:ligatures w14:val="none"/>
+        </w:rPr>
+        <w:t xml:space="preserve"> For the march madness ’24 dataset, I was interested in created a comparison table where you could stack multiple teams </w:t>
+      </w:r>
+      <w:r>
+        <w:rPr>
+          <w:rFonts w:ascii="Times New Roman" w:eastAsia="Times New Roman" w:hAnsi="Times New Roman" w:cs="Times New Roman"/>
+          <w:kern w:val="0"/>
+          <w14:ligatures w14:val="none"/>
+        </w:rPr>
+        <w:t>on top</w:t>
+      </w:r>
+      <w:r>
+        <w:rPr>
+          <w:rFonts w:ascii="Times New Roman" w:eastAsia="Times New Roman" w:hAnsi="Times New Roman" w:cs="Times New Roman"/>
+          <w:kern w:val="0"/>
+          <w14:ligatures w14:val="none"/>
+        </w:rPr>
+        <w:t xml:space="preserve"> of each other and either compare defensive or offensive stats</w:t>
+      </w:r>
+      <w:r>
+        <w:rPr>
+          <w:rFonts w:ascii="Times New Roman" w:eastAsia="Times New Roman" w:hAnsi="Times New Roman" w:cs="Times New Roman"/>
+          <w:kern w:val="0"/>
+          <w14:ligatures w14:val="none"/>
+        </w:rPr>
+        <w:t>, in order to see which teams to put up more points……</w:t>
+      </w:r>
+    </w:p>
+    <w:p>
+      <w:pPr>
+        <w:spacing w:before="100" w:beforeAutospacing="1" w:after="100" w:afterAutospacing="1"/>
+        <w:ind w:firstLine="360"/>
+        <w:rPr>
+          <w:rFonts w:ascii="Times New Roman" w:eastAsia="Times New Roman" w:hAnsi="Times New Roman" w:cs="Times New Roman"/>
+          <w:kern w:val="0"/>
+          <w14:ligatures w14:val="none"/>
+        </w:rPr>
+      </w:pPr>
+    </w:p>
+    <w:p>
+      <w:pPr>
+        <w:spacing w:before="100" w:beforeAutospacing="1" w:after="100" w:afterAutospacing="1"/>
+        <w:ind w:firstLine="360"/>
+        <w:rPr>
+          <w:rFonts w:ascii="Times New Roman" w:eastAsia="Times New Roman" w:hAnsi="Times New Roman" w:cs="Times New Roman"/>
+          <w:kern w:val="0"/>
+          <w14:ligatures w14:val="none"/>
+        </w:rPr>
+      </w:pPr>
+    </w:p>
+    <w:p>
+      <w:pPr>
+        <w:spacing w:before="100" w:beforeAutospacing="1" w:after="100" w:afterAutospacing="1"/>
+        <w:ind w:firstLine="360"/>
+        <w:rPr>
+          <w:rFonts w:ascii="Times New Roman" w:eastAsia="Times New Roman" w:hAnsi="Times New Roman" w:cs="Times New Roman"/>
+          <w:kern w:val="0"/>
+          <w14:ligatures w14:val="none"/>
+        </w:rPr>
+      </w:pPr>
+    </w:p>
+    <w:p>
+      <w:pPr>
+        <w:spacing w:before="100" w:beforeAutospacing="1" w:after="100" w:afterAutospacing="1"/>
+        <w:ind w:firstLine="360"/>
+        <w:rPr>
+          <w:rFonts w:ascii="Times New Roman" w:eastAsia="Times New Roman" w:hAnsi="Times New Roman" w:cs="Times New Roman"/>
+          <w:kern w:val="0"/>
+          <w14:ligatures w14:val="none"/>
+        </w:rPr>
+      </w:pPr>
+    </w:p>
+    <w:p>
+      <w:pPr>
+        <w:spacing w:before="100" w:beforeAutospacing="1" w:after="100" w:afterAutospacing="1"/>
+        <w:ind w:firstLine="360"/>
+        <w:rPr>
+          <w:rFonts w:ascii="Times New Roman" w:eastAsia="Times New Roman" w:hAnsi="Times New Roman" w:cs="Times New Roman"/>
+          <w:kern w:val="0"/>
+          <w14:ligatures w14:val="none"/>
+        </w:rPr>
+      </w:pPr>
+    </w:p>
+    <w:p>
+      <w:pPr>
+        <w:spacing w:before="100" w:beforeAutospacing="1" w:after="100" w:afterAutospacing="1"/>
+        <w:ind w:firstLine="360"/>
+        <w:rPr>
+          <w:rFonts w:ascii="Times New Roman" w:eastAsia="Times New Roman" w:hAnsi="Times New Roman" w:cs="Times New Roman"/>
+          <w:kern w:val="0"/>
+          <w14:ligatures w14:val="none"/>
+        </w:rPr>
+      </w:pPr>
+    </w:p>
+    <w:p>
+      <w:pPr>
+        <w:spacing w:before="100" w:beforeAutospacing="1" w:after="100" w:afterAutospacing="1"/>
+        <w:ind w:firstLine="360"/>
+        <w:rPr>
+          <w:rFonts w:ascii="Times New Roman" w:eastAsia="Times New Roman" w:hAnsi="Times New Roman" w:cs="Times New Roman"/>
+          <w:kern w:val="0"/>
+          <w14:ligatures w14:val="none"/>
+        </w:rPr>
+      </w:pPr>
+    </w:p>
+    <w:p>
+      <w:pPr>
+        <w:spacing w:before="100" w:beforeAutospacing="1" w:after="100" w:afterAutospacing="1"/>
+        <w:ind w:firstLine="360"/>
+        <w:rPr>
+          <w:rFonts w:ascii="Times New Roman" w:eastAsia="Times New Roman" w:hAnsi="Times New Roman" w:cs="Times New Roman"/>
+          <w:kern w:val="0"/>
+          <w14:ligatures w14:val="none"/>
+        </w:rPr>
+      </w:pPr>
+    </w:p>
+    <w:p>
+      <w:pPr>
+        <w:spacing w:before="100" w:beforeAutospacing="1" w:after="100" w:afterAutospacing="1"/>
+        <w:ind w:firstLine="360"/>
+        <w:rPr>
+          <w:rFonts w:ascii="Times New Roman" w:eastAsia="Times New Roman" w:hAnsi="Times New Roman" w:cs="Times New Roman"/>
+          <w:kern w:val="0"/>
+          <w14:ligatures w14:val="none"/>
+        </w:rPr>
+      </w:pPr>
     </w:p>
     <w:p>
       <w:pPr>
@@ -340,7 +318,6 @@
           <w:kern w:val="0"/>
           <w14:ligatures w14:val="none"/>
         </w:rPr>
-        <w:lastRenderedPageBreak/>
         <w:t>(110 points) a section showing relevant visualizations. Keep in mind that you do not need to write this as though it is a “step-by-step” thought-process. Instead, you should include your most interesting visualizations, along with interpretations for each. This section will likely be the longest, and, if you are answering multiple different questions of interest, you might break this section up into subsections.</w:t>
       </w:r>
     </w:p>
@@ -384,6 +361,250 @@
         </w:rPr>
         <w:t xml:space="preserve"> you should still describe major findings from the Shiny app.</w:t>
       </w:r>
+    </w:p>
+    <w:p>
+      <w:pPr>
+        <w:spacing w:before="100" w:beforeAutospacing="1" w:after="100" w:afterAutospacing="1"/>
+        <w:ind w:firstLine="360"/>
+        <w:rPr>
+          <w:rFonts w:ascii="Times New Roman" w:eastAsia="Times New Roman" w:hAnsi="Times New Roman" w:cs="Times New Roman"/>
+          <w:kern w:val="0"/>
+          <w14:ligatures w14:val="none"/>
+        </w:rPr>
+      </w:pPr>
+      <w:r>
+        <w:rPr>
+          <w:rFonts w:ascii="Times New Roman" w:eastAsia="Times New Roman" w:hAnsi="Times New Roman" w:cs="Times New Roman"/>
+          <w:kern w:val="0"/>
+          <w14:ligatures w14:val="none"/>
+        </w:rPr>
+        <w:t>Looking more in depth at the data, while</w:t>
+      </w:r>
+      <w:r>
+        <w:rPr>
+          <w:rFonts w:ascii="Times New Roman" w:eastAsia="Times New Roman" w:hAnsi="Times New Roman" w:cs="Times New Roman"/>
+          <w:kern w:val="0"/>
+          <w14:ligatures w14:val="none"/>
+        </w:rPr>
+        <w:t xml:space="preserve"> observing results from the 2024 march madness, </w:t>
+      </w:r>
+      <w:r>
+        <w:rPr>
+          <w:rFonts w:ascii="Times New Roman" w:eastAsia="Times New Roman" w:hAnsi="Times New Roman" w:cs="Times New Roman"/>
+          <w:kern w:val="0"/>
+          <w14:ligatures w14:val="none"/>
+        </w:rPr>
+        <w:t>it can be</w:t>
+      </w:r>
+      <w:r>
+        <w:rPr>
+          <w:rFonts w:ascii="Times New Roman" w:eastAsia="Times New Roman" w:hAnsi="Times New Roman" w:cs="Times New Roman"/>
+          <w:kern w:val="0"/>
+          <w14:ligatures w14:val="none"/>
+        </w:rPr>
+        <w:t xml:space="preserve"> conclude</w:t>
+      </w:r>
+      <w:r>
+        <w:rPr>
+          <w:rFonts w:ascii="Times New Roman" w:eastAsia="Times New Roman" w:hAnsi="Times New Roman" w:cs="Times New Roman"/>
+          <w:kern w:val="0"/>
+          <w14:ligatures w14:val="none"/>
+        </w:rPr>
+        <w:t>d</w:t>
+      </w:r>
+      <w:r>
+        <w:rPr>
+          <w:rFonts w:ascii="Times New Roman" w:eastAsia="Times New Roman" w:hAnsi="Times New Roman" w:cs="Times New Roman"/>
+          <w:kern w:val="0"/>
+          <w14:ligatures w14:val="none"/>
+        </w:rPr>
+        <w:t xml:space="preserve"> that the teams with higher seeds </w:t>
+      </w:r>
+      <w:proofErr w:type="gramStart"/>
+      <w:r>
+        <w:rPr>
+          <w:rFonts w:ascii="Times New Roman" w:eastAsia="Times New Roman" w:hAnsi="Times New Roman" w:cs="Times New Roman"/>
+          <w:kern w:val="0"/>
+          <w14:ligatures w14:val="none"/>
+        </w:rPr>
+        <w:t>will</w:t>
+      </w:r>
+      <w:r>
+        <w:rPr>
+          <w:rFonts w:ascii="Times New Roman" w:eastAsia="Times New Roman" w:hAnsi="Times New Roman" w:cs="Times New Roman"/>
+          <w:kern w:val="0"/>
+          <w14:ligatures w14:val="none"/>
+        </w:rPr>
+        <w:t xml:space="preserve"> to</w:t>
+      </w:r>
+      <w:proofErr w:type="gramEnd"/>
+      <w:r>
+        <w:rPr>
+          <w:rFonts w:ascii="Times New Roman" w:eastAsia="Times New Roman" w:hAnsi="Times New Roman" w:cs="Times New Roman"/>
+          <w:kern w:val="0"/>
+          <w14:ligatures w14:val="none"/>
+        </w:rPr>
+        <w:t xml:space="preserve"> have higher chances of winning, however, still does not account for any potential upsets</w:t>
+      </w:r>
+      <w:r>
+        <w:rPr>
+          <w:rFonts w:ascii="Times New Roman" w:eastAsia="Times New Roman" w:hAnsi="Times New Roman" w:cs="Times New Roman"/>
+          <w:kern w:val="0"/>
+          <w14:ligatures w14:val="none"/>
+        </w:rPr>
+        <w:t xml:space="preserve"> from the lower seeds</w:t>
+      </w:r>
+      <w:r>
+        <w:rPr>
+          <w:rFonts w:ascii="Times New Roman" w:eastAsia="Times New Roman" w:hAnsi="Times New Roman" w:cs="Times New Roman"/>
+          <w:kern w:val="0"/>
+          <w14:ligatures w14:val="none"/>
+        </w:rPr>
+        <w:t xml:space="preserve">. For example, in the most recent tournament, Houston was upset by North Carolina state, where Houston did technically have a higher chance of winning but </w:t>
+      </w:r>
+      <w:r>
+        <w:rPr>
+          <w:rFonts w:ascii="Times New Roman" w:eastAsia="Times New Roman" w:hAnsi="Times New Roman" w:cs="Times New Roman"/>
+          <w:kern w:val="0"/>
+          <w14:ligatures w14:val="none"/>
+        </w:rPr>
+        <w:t>by the underdogs</w:t>
+      </w:r>
+      <w:r>
+        <w:rPr>
+          <w:rFonts w:ascii="Times New Roman" w:eastAsia="Times New Roman" w:hAnsi="Times New Roman" w:cs="Times New Roman"/>
+          <w:kern w:val="0"/>
+          <w14:ligatures w14:val="none"/>
+        </w:rPr>
+        <w:t xml:space="preserve">. </w:t>
+      </w:r>
+    </w:p>
+    <w:p>
+      <w:pPr>
+        <w:spacing w:before="100" w:beforeAutospacing="1" w:after="100" w:afterAutospacing="1"/>
+        <w:ind w:firstLine="360"/>
+        <w:rPr>
+          <w:rFonts w:ascii="Times New Roman" w:eastAsia="Times New Roman" w:hAnsi="Times New Roman" w:cs="Times New Roman"/>
+          <w:kern w:val="0"/>
+          <w14:ligatures w14:val="none"/>
+        </w:rPr>
+      </w:pPr>
+      <w:r>
+        <w:rPr>
+          <w:rFonts w:ascii="Times New Roman" w:eastAsia="Times New Roman" w:hAnsi="Times New Roman" w:cs="Times New Roman"/>
+          <w:kern w:val="0"/>
+          <w14:ligatures w14:val="none"/>
+        </w:rPr>
+        <w:t>Now, looking at the final four teams</w:t>
+      </w:r>
+      <w:r>
+        <w:rPr>
+          <w:rFonts w:ascii="Times New Roman" w:eastAsia="Times New Roman" w:hAnsi="Times New Roman" w:cs="Times New Roman"/>
+          <w:kern w:val="0"/>
+          <w14:ligatures w14:val="none"/>
+        </w:rPr>
+        <w:t>:</w:t>
+      </w:r>
+      <w:r>
+        <w:rPr>
+          <w:rFonts w:ascii="Times New Roman" w:eastAsia="Times New Roman" w:hAnsi="Times New Roman" w:cs="Times New Roman"/>
+          <w:kern w:val="0"/>
+          <w14:ligatures w14:val="none"/>
+        </w:rPr>
+        <w:t xml:space="preserve"> UConn, Purdue, NC state, and Alabama</w:t>
+      </w:r>
+      <w:r>
+        <w:rPr>
+          <w:rFonts w:ascii="Times New Roman" w:eastAsia="Times New Roman" w:hAnsi="Times New Roman" w:cs="Times New Roman"/>
+          <w:kern w:val="0"/>
+          <w14:ligatures w14:val="none"/>
+        </w:rPr>
+        <w:t>. B</w:t>
+      </w:r>
+      <w:r>
+        <w:rPr>
+          <w:rFonts w:ascii="Times New Roman" w:eastAsia="Times New Roman" w:hAnsi="Times New Roman" w:cs="Times New Roman"/>
+          <w:kern w:val="0"/>
+          <w14:ligatures w14:val="none"/>
+        </w:rPr>
+        <w:t xml:space="preserve">y offensive stats NC state had the lowest rates, and was the overall lowest seed, but still made it to the final four. Looking at UConn and Purdue the final two teams,  where UConn is from the Big East conference and Purdue the big ten, both are the same playoff seed, UConn holds a higher chance of beating a D1 team, Purdue has the strong adjusted defensive efficiency, and looking at two-point shot percentage UConn is more successful, which can ultimately lead to them being able to put up more points, then finally look at wins above bubble, UConn had the better chance of making the tournament to begin with. Overall, UConn holds the stronger tournament stats, with a few areas where Purdue does excel in better but not enough to have helped them win.  </w:t>
+      </w:r>
+    </w:p>
+    <w:p>
+      <w:pPr>
+        <w:spacing w:before="100" w:beforeAutospacing="1" w:after="100" w:afterAutospacing="1"/>
+        <w:ind w:firstLine="360"/>
+        <w:rPr>
+          <w:rFonts w:ascii="Times New Roman" w:eastAsia="Times New Roman" w:hAnsi="Times New Roman" w:cs="Times New Roman"/>
+          <w:kern w:val="0"/>
+          <w14:ligatures w14:val="none"/>
+        </w:rPr>
+      </w:pPr>
+      <w:r>
+        <w:rPr>
+          <w:rFonts w:ascii="Times New Roman" w:eastAsia="Times New Roman" w:hAnsi="Times New Roman" w:cs="Times New Roman"/>
+          <w:kern w:val="0"/>
+          <w14:ligatures w14:val="none"/>
+        </w:rPr>
+        <w:t xml:space="preserve">Now Looking at, tournament winners and losers along with the scores from throughout the years, there is no real outstanding trend to the scores, other than when looking at only the championship rounds for 1985 to 2019, there is only one game in which the winners had scored more than 100 points in the final round, next closest score only makes it to 89 points. The winners of that highest score game was in 1990 where University of Las Vegas Nevada beat Duke, 103 pts to 73 pts. </w:t>
+      </w:r>
+    </w:p>
+    <w:p>
+      <w:pPr>
+        <w:spacing w:before="100" w:beforeAutospacing="1" w:after="100" w:afterAutospacing="1" w:line="276" w:lineRule="auto"/>
+        <w:ind w:firstLine="360"/>
+        <w:rPr>
+          <w:rFonts w:ascii="Times New Roman" w:eastAsia="Times New Roman" w:hAnsi="Times New Roman" w:cs="Times New Roman"/>
+          <w:kern w:val="0"/>
+          <w14:ligatures w14:val="none"/>
+        </w:rPr>
+      </w:pPr>
+      <w:r>
+        <w:rPr>
+          <w:rFonts w:ascii="Times New Roman" w:eastAsia="Times New Roman" w:hAnsi="Times New Roman" w:cs="Times New Roman"/>
+          <w:kern w:val="0"/>
+          <w14:ligatures w14:val="none"/>
+        </w:rPr>
+        <w:t xml:space="preserve">While looking at the difference in scores between the losing and winning team found that throughout 1985 to 2019 in the first round of the playoffs there was only one game to have a score difference of over 50 points Where in 2009, Connecticut (UConn) beat Chattanooga 103 to 47, making it a </w:t>
+      </w:r>
+      <w:proofErr w:type="gramStart"/>
+      <w:r>
+        <w:rPr>
+          <w:rFonts w:ascii="Times New Roman" w:eastAsia="Times New Roman" w:hAnsi="Times New Roman" w:cs="Times New Roman"/>
+          <w:kern w:val="0"/>
+          <w14:ligatures w14:val="none"/>
+        </w:rPr>
+        <w:t>56 point</w:t>
+      </w:r>
+      <w:proofErr w:type="gramEnd"/>
+      <w:r>
+        <w:rPr>
+          <w:rFonts w:ascii="Times New Roman" w:eastAsia="Times New Roman" w:hAnsi="Times New Roman" w:cs="Times New Roman"/>
+          <w:kern w:val="0"/>
+          <w14:ligatures w14:val="none"/>
+        </w:rPr>
+        <w:t xml:space="preserve"> difference</w:t>
+      </w:r>
+    </w:p>
+    <w:p>
+      <w:pPr>
+        <w:spacing w:before="100" w:beforeAutospacing="1" w:after="100" w:afterAutospacing="1"/>
+        <w:rPr>
+          <w:rFonts w:ascii="Times New Roman" w:eastAsia="Times New Roman" w:hAnsi="Times New Roman" w:cs="Times New Roman"/>
+          <w:kern w:val="0"/>
+          <w14:ligatures w14:val="none"/>
+        </w:rPr>
+      </w:pPr>
+    </w:p>
+    <w:p>
+      <w:pPr>
+        <w:spacing w:before="100" w:beforeAutospacing="1" w:after="100" w:afterAutospacing="1"/>
+        <w:rPr>
+          <w:rFonts w:ascii="Times New Roman" w:eastAsia="Times New Roman" w:hAnsi="Times New Roman" w:cs="Times New Roman"/>
+          <w:kern w:val="0"/>
+          <w14:ligatures w14:val="none"/>
+        </w:rPr>
+      </w:pPr>
     </w:p>
     <w:p>
       <w:pPr>
@@ -445,7 +666,7 @@
   <w:abstractNum w:abstractNumId="0" w15:restartNumberingAfterBreak="0">
     <w:nsid w:val="1B81663C"/>
     <w:multiLevelType w:val="hybridMultilevel"/>
-    <w:tmpl w:val="AB928368"/>
+    <w:tmpl w:val="ED6003B8"/>
     <w:lvl w:ilvl="0" w:tplc="0409000F">
       <w:start w:val="1"/>
       <w:numFmt w:val="decimal"/>

</xml_diff>

<commit_message>
editing table and written report
</commit_message>
<xml_diff>
--- a/written_report.docx
+++ b/written_report.docx
@@ -73,31 +73,28 @@
     <w:p>
       <w:pPr>
         <w:spacing w:before="100" w:beforeAutospacing="1" w:after="100" w:afterAutospacing="1"/>
-        <w:ind w:left="360" w:firstLine="360"/>
-        <w:rPr>
-          <w:rFonts w:ascii="Times New Roman" w:eastAsia="Times New Roman" w:hAnsi="Times New Roman" w:cs="Times New Roman"/>
-          <w:kern w:val="0"/>
-          <w14:ligatures w14:val="none"/>
-        </w:rPr>
-      </w:pPr>
-      <w:r>
-        <w:rPr>
-          <w:rFonts w:ascii="Times New Roman" w:eastAsia="Times New Roman" w:hAnsi="Times New Roman" w:cs="Times New Roman"/>
-          <w:kern w:val="0"/>
-          <w14:ligatures w14:val="none"/>
-        </w:rPr>
-        <w:t>In my shiny application, I delved into data from the 2024 March Madness tournament, examining teams' offensive and defensive statistics alongside their win probabilities against Division 1 teams. Additionally, I analyzed another dataset spanning from 1985 to 2019, detailing tournament winners and losers for each playoff round, including score results over the years. My analysis revealed that in the 2024 March Madness tournament, teams with higher two-point percentages and lower defensive two-point percentages tended to achieve greater success. I also observed that in the first round of playoffs from 1985 to 2019, most games had score differences below 20 points, with only one game exceeding a 50-point difference. The subsequent rounds generally featured score differences below 30 points, except for the Final Four, where one game in 2016 saw a 44-point difference, with Villanova defeating Oklahoma 95 to 51. Furthermore, only one winning team in these years scored over 100 points in the Final game.</w:t>
-      </w:r>
-    </w:p>
-    <w:p>
-      <w:pPr>
-        <w:spacing w:before="100" w:beforeAutospacing="1" w:after="100" w:afterAutospacing="1"/>
-        <w:rPr>
-          <w:rFonts w:ascii="Times New Roman" w:eastAsia="Times New Roman" w:hAnsi="Times New Roman" w:cs="Times New Roman"/>
-          <w:kern w:val="0"/>
-          <w14:ligatures w14:val="none"/>
-        </w:rPr>
-      </w:pPr>
+        <w:rPr>
+          <w:rFonts w:ascii="Times New Roman" w:eastAsia="Times New Roman" w:hAnsi="Times New Roman" w:cs="Times New Roman"/>
+          <w:kern w:val="0"/>
+          <w14:ligatures w14:val="none"/>
+        </w:rPr>
+      </w:pPr>
+      <w:r>
+        <w:rPr>
+          <w:rFonts w:ascii="Times New Roman" w:eastAsia="Times New Roman" w:hAnsi="Times New Roman" w:cs="Times New Roman"/>
+          <w:kern w:val="0"/>
+          <w14:ligatures w14:val="none"/>
+        </w:rPr>
+        <w:tab/>
+      </w:r>
+      <w:r>
+        <w:rPr>
+          <w:rFonts w:ascii="Times New Roman" w:eastAsia="Times New Roman" w:hAnsi="Times New Roman" w:cs="Times New Roman"/>
+          <w:kern w:val="0"/>
+          <w14:ligatures w14:val="none"/>
+        </w:rPr>
+        <w:t>In my shiny application, I delved into data from the 2024 March Madness tournament, examining teams’ offensive and defensive statistics alongside their win probabilities against Division 1 teams. Additionally, I analyzed another dataset spanning from 1985 to 2019, detailing tournament winners and losers for each playoff round, including score results over the years. My analysis revealed that in the 2024 March Madness tournament, teams with higher two-point percentages and lower defensive two-point percentages tended to achieve more success. I also observed that in the first round of playoffs from 1985 to 2019, most games had score differences below 20 points, with only one game exceeding a 50-point difference. The subsequent rounds generally featured score differences below 30 points, except for the Final Four, where one game in 2016 saw a 44-point difference, with Villanova defeating Oklahoma 95 to 51. Furthermore, only one winning team in these years scored over 100 points in the Final game.</w:t>
+      </w:r>
     </w:p>
     <w:p>
       <w:pPr>
@@ -124,69 +121,76 @@
     </w:p>
     <w:p>
       <w:pPr>
-        <w:spacing w:before="100" w:beforeAutospacing="1" w:after="100" w:afterAutospacing="1"/>
-        <w:ind w:firstLine="360"/>
-        <w:rPr>
-          <w:rFonts w:ascii="Times New Roman" w:eastAsia="Times New Roman" w:hAnsi="Times New Roman" w:cs="Times New Roman"/>
-          <w:kern w:val="0"/>
-          <w14:ligatures w14:val="none"/>
-        </w:rPr>
-      </w:pPr>
-      <w:r>
-        <w:rPr>
-          <w:rFonts w:ascii="Times New Roman" w:eastAsia="Times New Roman" w:hAnsi="Times New Roman" w:cs="Times New Roman"/>
-          <w:kern w:val="0"/>
-          <w14:ligatures w14:val="none"/>
-        </w:rPr>
-        <w:t xml:space="preserve">The data being used in my shiny application is on this past march madness tournament, 2024 playoff, along with tournament results from of each playoff round starting in the year 1985, when the league officially switch over to 64 team format, </w:t>
-      </w:r>
-      <w:r>
-        <w:rPr>
-          <w:rFonts w:ascii="Times New Roman" w:eastAsia="Times New Roman" w:hAnsi="Times New Roman" w:cs="Times New Roman"/>
-          <w:kern w:val="0"/>
-          <w14:ligatures w14:val="none"/>
-        </w:rPr>
-        <w:t xml:space="preserve">all the way to 2019, where it contains each results of </w:t>
-      </w:r>
-      <w:r>
-        <w:rPr>
-          <w:rFonts w:ascii="Times New Roman" w:eastAsia="Times New Roman" w:hAnsi="Times New Roman" w:cs="Times New Roman"/>
-          <w:kern w:val="0"/>
-          <w14:ligatures w14:val="none"/>
-        </w:rPr>
-        <w:t>every playoff round, including the winning/losing team, winner/loser score, along with a calculated difference in the two scores, to look at score variation among between the competing teams.</w:t>
-      </w:r>
-      <w:r>
-        <w:rPr>
-          <w:rFonts w:ascii="Times New Roman" w:eastAsia="Times New Roman" w:hAnsi="Times New Roman" w:cs="Times New Roman"/>
-          <w:kern w:val="0"/>
-          <w14:ligatures w14:val="none"/>
-        </w:rPr>
-        <w:t xml:space="preserve"> For the march madness ’24 dataset, I was interested in created a comparison table where you could stack multiple teams </w:t>
-      </w:r>
-      <w:r>
-        <w:rPr>
-          <w:rFonts w:ascii="Times New Roman" w:eastAsia="Times New Roman" w:hAnsi="Times New Roman" w:cs="Times New Roman"/>
-          <w:kern w:val="0"/>
-          <w14:ligatures w14:val="none"/>
-        </w:rPr>
-        <w:t>on top</w:t>
-      </w:r>
-      <w:r>
-        <w:rPr>
-          <w:rFonts w:ascii="Times New Roman" w:eastAsia="Times New Roman" w:hAnsi="Times New Roman" w:cs="Times New Roman"/>
-          <w:kern w:val="0"/>
-          <w14:ligatures w14:val="none"/>
-        </w:rPr>
-        <w:t xml:space="preserve"> of each other and either compare defensive or offensive stats</w:t>
-      </w:r>
-      <w:r>
-        <w:rPr>
-          <w:rFonts w:ascii="Times New Roman" w:eastAsia="Times New Roman" w:hAnsi="Times New Roman" w:cs="Times New Roman"/>
-          <w:kern w:val="0"/>
-          <w14:ligatures w14:val="none"/>
-        </w:rPr>
-        <w:t>, in order to see which teams to put up more points……</w:t>
+        <w:pStyle w:val="NormalWeb"/>
+      </w:pPr>
+      <w:r>
+        <w:tab/>
+      </w:r>
+      <w:r>
+        <w:t>The data being used in my shiny application is on this past March Madness tournament, 2024 playoff, along with tournament results from each playoff round starting in the year 1985, when the league officially switched over to 64 team format, all the way to 2019, where it contains each results of every playoff round, including the winning/losing team, winner/loser score, along with a calculated difference in the two scores, to look at score variation among between the competing teams. </w:t>
+      </w:r>
+    </w:p>
+    <w:p>
+      <w:pPr>
+        <w:pStyle w:val="NormalWeb"/>
+      </w:pPr>
+      <w:r>
+        <w:t xml:space="preserve">           For the March Madness ’24 dataset, I am interested in exploring a comparison table where you could stack multiple teams on top of each other and either compare defensive or offensive stats to see which teams are expected to put up more points or prevent points from being scored on the defensive end. More specifically, this dataset will contain the team’s rank in the tournament, their playoff seed, team name, the conference they play in, and number of games played (an indication of how far the team made it). Adjusted offensive and defensive efficiency is the number of points allowed/scored per 100 possessions against average Division One offense/defense. Barthag is a power Rating measured by a team’s chance to beat an average Division I team. EFG% and EFGD% represent the effective field goal percentage scored/allowed—offensive and defensive rebound rate, measured as a percentage. FTR and FTRD represent the free throw rate both on offense and defense and are measured by free throws attempted per field goal. There is an offensive and defensive measurement for both two- and three-point percentages, one for how many scored and the other for points allowed. Adjusted tempo is an estimate of tempo (determined by possessions per 40 minutes) a team has against a team that is playing at an average Division One tempo. Finally, wins above the bubble (WAB) mark the cut-off between making the tournament or not. The primary purpose of using this data </w:t>
+      </w:r>
+      <w:r>
+        <w:lastRenderedPageBreak/>
+        <w:t>is to explore what factors impact teams, specifically to recognize what makes a team more successful when playing in the tournament.</w:t>
+      </w:r>
+    </w:p>
+    <w:p>
+      <w:pPr>
+        <w:spacing w:before="100" w:beforeAutospacing="1" w:after="100" w:afterAutospacing="1"/>
+        <w:ind w:left="360" w:hanging="360"/>
+        <w:rPr>
+          <w:rFonts w:ascii="Times New Roman" w:eastAsia="Times New Roman" w:hAnsi="Times New Roman" w:cs="Times New Roman"/>
+          <w:kern w:val="0"/>
+          <w14:ligatures w14:val="none"/>
+        </w:rPr>
+      </w:pPr>
+      <w:r>
+        <w:rPr>
+          <w:rFonts w:ascii="Times New Roman" w:eastAsia="Times New Roman" w:hAnsi="Times New Roman" w:cs="Times New Roman"/>
+          <w:kern w:val="0"/>
+          <w14:ligatures w14:val="none"/>
+        </w:rPr>
+        <w:tab/>
+      </w:r>
+      <w:r>
+        <w:rPr>
+          <w:rFonts w:ascii="Times New Roman" w:eastAsia="Times New Roman" w:hAnsi="Times New Roman" w:cs="Times New Roman"/>
+          <w:kern w:val="0"/>
+          <w14:ligatures w14:val="none"/>
+        </w:rPr>
+        <w:tab/>
+      </w:r>
+      <w:r>
+        <w:rPr>
+          <w:rFonts w:ascii="Times New Roman" w:eastAsia="Times New Roman" w:hAnsi="Times New Roman" w:cs="Times New Roman"/>
+          <w:kern w:val="0"/>
+          <w14:ligatures w14:val="none"/>
+        </w:rPr>
+        <w:t xml:space="preserve">For the data covering tournament results from 1985 to 2019, I am interested in </w:t>
+      </w:r>
+      <w:r>
+        <w:rPr>
+          <w:rFonts w:ascii="Times New Roman" w:eastAsia="Times New Roman" w:hAnsi="Times New Roman" w:cs="Times New Roman"/>
+          <w:kern w:val="0"/>
+          <w14:ligatures w14:val="none"/>
+        </w:rPr>
+        <w:t>finding</w:t>
+      </w:r>
+      <w:r>
+        <w:rPr>
+          <w:rFonts w:ascii="Times New Roman" w:eastAsia="Times New Roman" w:hAnsi="Times New Roman" w:cs="Times New Roman"/>
+          <w:kern w:val="0"/>
+          <w14:ligatures w14:val="none"/>
+        </w:rPr>
+        <w:t>…</w:t>
       </w:r>
     </w:p>
     <w:p>
@@ -527,7 +531,16 @@
           <w:kern w:val="0"/>
           <w14:ligatures w14:val="none"/>
         </w:rPr>
-        <w:t xml:space="preserve">y offensive stats NC state had the lowest rates, and was the overall lowest seed, but still made it to the final four. Looking at UConn and Purdue the final two teams,  where UConn is from the Big East conference and Purdue the big ten, both are the same playoff seed, UConn holds a higher chance of beating a D1 team, Purdue has the strong adjusted defensive efficiency, and looking at two-point shot percentage UConn is more successful, which can ultimately lead to them being able to put up more points, then finally look at wins above bubble, UConn had the better chance of making the tournament to begin with. Overall, UConn holds the stronger tournament stats, with a few areas where Purdue does excel in better but not enough to have helped them win.  </w:t>
+        <w:t>y offensive stats NC state had the lowest rates, and was the overall lowest seed, but still made it to the final four. Looking at UConn and Purdue the final two teams,  where UConn is from the Big East conference and Purdue the big ten, both are the same playoff seed, UConn holds a higher chance of beating a D1 team, Purdue has the strong adjusted defensive efficiency, and looking at two-</w:t>
+      </w:r>
+      <w:r>
+        <w:rPr>
+          <w:rFonts w:ascii="Times New Roman" w:eastAsia="Times New Roman" w:hAnsi="Times New Roman" w:cs="Times New Roman"/>
+          <w:kern w:val="0"/>
+          <w14:ligatures w14:val="none"/>
+        </w:rPr>
+        <w:lastRenderedPageBreak/>
+        <w:t xml:space="preserve">point shot percentage UConn is more successful, which can ultimately lead to them being able to put up more points, then finally look at wins above bubble, UConn had the better chance of making the tournament to begin with. Overall, UConn holds the stronger tournament stats, with a few areas where Purdue does excel in better but not enough to have helped them win.  </w:t>
       </w:r>
     </w:p>
     <w:p>

</xml_diff>

<commit_message>
publishing app for URl
</commit_message>
<xml_diff>
--- a/written_report.docx
+++ b/written_report.docx
@@ -8,25 +8,17 @@
         <w:outlineLvl w:val="2"/>
         <w:rPr>
           <w:rFonts w:ascii="Times New Roman" w:eastAsia="Times New Roman" w:hAnsi="Times New Roman" w:cs="Times New Roman"/>
-          <w:b/>
-          <w:bCs/>
-          <w:kern w:val="0"/>
-          <w:sz w:val="27"/>
-          <w:szCs w:val="27"/>
-          <w14:ligatures w14:val="none"/>
-        </w:rPr>
-      </w:pPr>
-      <w:r>
-        <w:rPr>
-          <w:rFonts w:ascii="Times New Roman" w:eastAsia="Times New Roman" w:hAnsi="Times New Roman" w:cs="Times New Roman"/>
-          <w:b/>
-          <w:bCs/>
-          <w:kern w:val="0"/>
-          <w:sz w:val="27"/>
-          <w:szCs w:val="27"/>
-          <w14:ligatures w14:val="none"/>
-        </w:rPr>
-        <w:t>Written Report (130 Points)</w:t>
+          <w:kern w:val="0"/>
+          <w14:ligatures w14:val="none"/>
+        </w:rPr>
+      </w:pPr>
+      <w:r>
+        <w:rPr>
+          <w:rFonts w:ascii="Times New Roman" w:eastAsia="Times New Roman" w:hAnsi="Times New Roman" w:cs="Times New Roman"/>
+          <w:kern w:val="0"/>
+          <w14:ligatures w14:val="none"/>
+        </w:rPr>
+        <w:t>Matthew Maslow</w:t>
       </w:r>
     </w:p>
     <w:p>

</xml_diff>

<commit_message>
finishing touches on written portion
</commit_message>
<xml_diff>
--- a/written_report.docx
+++ b/written_report.docx
@@ -4,13 +4,9 @@
   <w:body>
     <w:p>
       <w:pPr>
-        <w:spacing w:before="100" w:beforeAutospacing="1" w:after="100" w:afterAutospacing="1"/>
-        <w:outlineLvl w:val="2"/>
-        <w:rPr>
-          <w:rFonts w:ascii="Times New Roman" w:eastAsia="Times New Roman" w:hAnsi="Times New Roman" w:cs="Times New Roman"/>
-          <w:kern w:val="0"/>
-          <w:u w:val="single"/>
-          <w14:ligatures w14:val="none"/>
+        <w:spacing w:line="276" w:lineRule="auto"/>
+        <w:rPr>
+          <w:rFonts w:ascii="Times New Roman" w:hAnsi="Times New Roman" w:cs="Times New Roman"/>
         </w:rPr>
       </w:pPr>
       <w:r>
@@ -44,10 +40,91 @@
         </w:rPr>
         <w:t>March Madness Analysis</w:t>
       </w:r>
+      <w:r>
+        <w:rPr>
+          <w:rFonts w:ascii="Times New Roman" w:eastAsia="Times New Roman" w:hAnsi="Times New Roman" w:cs="Times New Roman"/>
+          <w:kern w:val="0"/>
+          <w14:ligatures w14:val="none"/>
+        </w:rPr>
+        <w:t xml:space="preserve"> </w:t>
+      </w:r>
+      <w:r>
+        <w:rPr>
+          <w:rFonts w:ascii="Times New Roman" w:eastAsia="Times New Roman" w:hAnsi="Times New Roman" w:cs="Times New Roman"/>
+          <w:kern w:val="0"/>
+          <w14:ligatures w14:val="none"/>
+        </w:rPr>
+        <w:t>(</w:t>
+      </w:r>
+      <w:hyperlink r:id="rId7" w:history="1">
+        <w:r>
+          <w:rPr>
+            <w:rStyle w:val="Hyperlink"/>
+            <w:rFonts w:ascii="Times New Roman" w:hAnsi="Times New Roman" w:cs="Times New Roman"/>
+          </w:rPr>
+          <w:t>Link to App</w:t>
+        </w:r>
+      </w:hyperlink>
+      <w:r>
+        <w:rPr>
+          <w:rFonts w:ascii="Times New Roman" w:eastAsia="Times New Roman" w:hAnsi="Times New Roman" w:cs="Times New Roman"/>
+          <w:kern w:val="0"/>
+          <w14:ligatures w14:val="none"/>
+        </w:rPr>
+        <w:t>)</w:t>
+      </w:r>
+      <w:r>
+        <w:rPr>
+          <w:rFonts w:ascii="Times New Roman" w:eastAsia="Times New Roman" w:hAnsi="Times New Roman" w:cs="Times New Roman"/>
+          <w:kern w:val="0"/>
+          <w14:ligatures w14:val="none"/>
+        </w:rPr>
+        <w:t xml:space="preserve">    </w:t>
+      </w:r>
+      <w:r>
+        <w:rPr>
+          <w:rFonts w:ascii="Times New Roman" w:eastAsia="Times New Roman" w:hAnsi="Times New Roman" w:cs="Times New Roman"/>
+          <w:kern w:val="0"/>
+          <w14:ligatures w14:val="none"/>
+        </w:rPr>
+        <w:tab/>
+      </w:r>
+      <w:r>
+        <w:rPr>
+          <w:rFonts w:ascii="Times New Roman" w:eastAsia="Times New Roman" w:hAnsi="Times New Roman" w:cs="Times New Roman"/>
+          <w:kern w:val="0"/>
+          <w14:ligatures w14:val="none"/>
+        </w:rPr>
+        <w:tab/>
+      </w:r>
+      <w:r>
+        <w:rPr>
+          <w:rFonts w:ascii="Times New Roman" w:eastAsia="Times New Roman" w:hAnsi="Times New Roman" w:cs="Times New Roman"/>
+          <w:kern w:val="0"/>
+          <w14:ligatures w14:val="none"/>
+        </w:rPr>
+        <w:tab/>
+      </w:r>
+      <w:r>
+        <w:rPr>
+          <w:rFonts w:ascii="Times New Roman" w:eastAsia="Times New Roman" w:hAnsi="Times New Roman" w:cs="Times New Roman"/>
+          <w:kern w:val="0"/>
+          <w14:ligatures w14:val="none"/>
+        </w:rPr>
+        <w:t xml:space="preserve">      </w:t>
+      </w:r>
+      <w:r>
+        <w:rPr>
+          <w:rFonts w:ascii="Times New Roman" w:eastAsia="Times New Roman" w:hAnsi="Times New Roman" w:cs="Times New Roman"/>
+          <w:kern w:val="0"/>
+          <w14:ligatures w14:val="none"/>
+        </w:rPr>
+        <w:t>5/10/24</w:t>
+      </w:r>
     </w:p>
     <w:p>
       <w:pPr>
-        <w:spacing w:before="100" w:beforeAutospacing="1" w:after="100" w:afterAutospacing="1"/>
+        <w:spacing w:before="100" w:beforeAutospacing="1" w:after="100" w:afterAutospacing="1" w:line="276" w:lineRule="auto"/>
         <w:rPr>
           <w:rFonts w:ascii="Times New Roman" w:eastAsia="Times New Roman" w:hAnsi="Times New Roman" w:cs="Times New Roman"/>
           <w:kern w:val="0"/>
@@ -61,19 +138,12 @@
           <w14:ligatures w14:val="none"/>
         </w:rPr>
         <w:tab/>
-      </w:r>
-      <w:r>
-        <w:rPr>
-          <w:rFonts w:ascii="Times New Roman" w:eastAsia="Times New Roman" w:hAnsi="Times New Roman" w:cs="Times New Roman"/>
-          <w:kern w:val="0"/>
-          <w14:ligatures w14:val="none"/>
-        </w:rPr>
         <w:t>In my shiny application, I delved into data from the 2024 March Madness tournament, examining teams’ offensive and defensive statistics alongside their win probabilities against Division 1 teams. Additionally, I analyzed another dataset spanning from 1985 to 2019, detailing tournament winners and losers for each playoff round, including score results over the years. My analysis revealed that in the 2024 March Madness tournament, teams with higher two-point percentages and lower defensive two-point percentages tended to achieve more success. I also observed that in the first round of playoffs from 1985 to 2019, most games had score differences below 20 points, with only one game exceeding a 50-point difference. The subsequent rounds generally featured score differences below 30 points, except for the Final Four, where one game in 2016 saw a 44-point difference, with Villanova defeating Oklahoma 95 to 51. Furthermore, only one winning team in these years scored over 100 points in the Final game.</w:t>
       </w:r>
     </w:p>
     <w:p>
       <w:pPr>
-        <w:spacing w:before="100" w:beforeAutospacing="1" w:after="100" w:afterAutospacing="1"/>
+        <w:spacing w:before="100" w:beforeAutospacing="1" w:after="100" w:afterAutospacing="1" w:line="276" w:lineRule="auto"/>
         <w:ind w:firstLine="360"/>
         <w:rPr>
           <w:rFonts w:ascii="Times New Roman" w:hAnsi="Times New Roman" w:cs="Times New Roman"/>
@@ -88,7 +158,7 @@
     </w:p>
     <w:p>
       <w:pPr>
-        <w:spacing w:before="100" w:beforeAutospacing="1" w:after="100" w:afterAutospacing="1"/>
+        <w:spacing w:before="100" w:beforeAutospacing="1" w:after="100" w:afterAutospacing="1" w:line="276" w:lineRule="auto"/>
         <w:ind w:firstLine="720"/>
         <w:rPr>
           <w:rFonts w:ascii="Times New Roman" w:eastAsia="Times New Roman" w:hAnsi="Times New Roman" w:cs="Times New Roman"/>
@@ -106,14 +176,12 @@
     <w:p>
       <w:pPr>
         <w:pStyle w:val="NormalWeb"/>
+        <w:spacing w:line="276" w:lineRule="auto"/>
         <w:ind w:firstLine="720"/>
       </w:pPr>
       <w:r>
-        <w:t xml:space="preserve">For the data covering tournament results from 1985 to 2019, I am interested in finding any trends in the winning/losing scores as well as differences in the scores between compete, as well finding any score records in the tournament, particularly in the fifth and sixth round of playoffs(final two rounds). This dataset will contain the year, playoff round number, playoff seed number for both teams one and two, scores for both teams, and names of both teams differentiated between one and two, then mutate the data to make a column for teams with </w:t>
-      </w:r>
-      <w:r>
         <w:lastRenderedPageBreak/>
-        <w:t xml:space="preserve">winning and losing scores, names for each game, and lastly a column representing the difference between the score of the winning and losing team. I will use my shiny application, a user-friendly and intuitive platform, to produce plots of each  playoff round. </w:t>
+        <w:t xml:space="preserve">For the data covering tournament results from 1985 to 2019, I am interested in finding any trends in the winning/losing scores as well as differences in the scores between compete, as well finding any score records in the tournament, particularly in the fifth and sixth round of playoffs(final two rounds). This dataset will contain the year, playoff round number, playoff seed number for both teams one and two, scores for both teams, and names of both teams differentiated between one and two, then mutate the data to make a column for teams with winning and losing scores, names for each game, and lastly a column representing the difference between the score of the winning and losing team. I will use my shiny application, a user-friendly and intuitive platform, to produce plots of each  playoff round. </w:t>
       </w:r>
       <w:r>
         <w:t>U</w:t>
@@ -148,7 +216,7 @@
     </w:p>
     <w:p>
       <w:pPr>
-        <w:spacing w:before="100" w:beforeAutospacing="1" w:after="100" w:afterAutospacing="1"/>
+        <w:spacing w:before="100" w:beforeAutospacing="1" w:after="100" w:afterAutospacing="1" w:line="276" w:lineRule="auto"/>
         <w:ind w:firstLine="720"/>
         <w:rPr>
           <w:rFonts w:ascii="Times New Roman" w:eastAsia="Times New Roman" w:hAnsi="Times New Roman" w:cs="Times New Roman"/>
@@ -167,12 +235,11 @@
     </w:p>
     <w:p>
       <w:pPr>
-        <w:spacing w:before="100" w:beforeAutospacing="1" w:after="100" w:afterAutospacing="1"/>
+        <w:keepNext/>
+        <w:spacing w:before="100" w:beforeAutospacing="1" w:after="100" w:afterAutospacing="1" w:line="276" w:lineRule="auto"/>
         <w:jc w:val="center"/>
         <w:rPr>
-          <w:rFonts w:ascii="Times New Roman" w:eastAsia="Times New Roman" w:hAnsi="Times New Roman" w:cs="Times New Roman"/>
-          <w:kern w:val="0"/>
-          <w14:ligatures w14:val="none"/>
+          <w:rFonts w:ascii="Times New Roman" w:hAnsi="Times New Roman" w:cs="Times New Roman"/>
         </w:rPr>
       </w:pPr>
       <w:r>
@@ -182,9 +249,9 @@
           <w:kern w:val="0"/>
         </w:rPr>
         <w:drawing>
-          <wp:inline distT="0" distB="0" distL="0" distR="0" wp14:anchorId="730569FE" wp14:editId="24FE056B">
-            <wp:extent cx="4109776" cy="3254890"/>
-            <wp:effectExtent l="0" t="0" r="5080" b="0"/>
+          <wp:inline distT="0" distB="0" distL="0" distR="0" wp14:anchorId="730569FE" wp14:editId="49341EF0">
+            <wp:extent cx="5633817" cy="1276865"/>
+            <wp:effectExtent l="0" t="0" r="0" b="6350"/>
             <wp:docPr id="359404053" name="Picture 3" descr="A screenshot of a sports results&#10;&#10;Description automatically generated"/>
             <wp:cNvGraphicFramePr>
               <a:graphicFrameLocks xmlns:a="http://schemas.openxmlformats.org/drawingml/2006/main" noChangeAspect="1"/>
@@ -196,26 +263,33 @@
                     <pic:cNvPr id="359404053" name="Picture 3" descr="A screenshot of a sports results&#10;&#10;Description automatically generated"/>
                     <pic:cNvPicPr/>
                   </pic:nvPicPr>
-                  <pic:blipFill>
-                    <a:blip r:embed="rId7">
+                  <pic:blipFill rotWithShape="1">
+                    <a:blip r:embed="rId8">
                       <a:extLst>
                         <a:ext uri="{28A0092B-C50C-407E-A947-70E740481C1C}">
                           <a14:useLocalDpi xmlns:a14="http://schemas.microsoft.com/office/drawing/2010/main" val="0"/>
                         </a:ext>
                       </a:extLst>
                     </a:blip>
-                    <a:stretch>
-                      <a:fillRect/>
-                    </a:stretch>
+                    <a:srcRect t="71383"/>
+                    <a:stretch/>
                   </pic:blipFill>
-                  <pic:spPr>
+                  <pic:spPr bwMode="auto">
                     <a:xfrm>
                       <a:off x="0" y="0"/>
-                      <a:ext cx="4143486" cy="3281588"/>
+                      <a:ext cx="5798808" cy="1314259"/>
                     </a:xfrm>
                     <a:prstGeom prst="rect">
                       <a:avLst/>
                     </a:prstGeom>
+                    <a:ln>
+                      <a:noFill/>
+                    </a:ln>
+                    <a:extLst>
+                      <a:ext uri="{53640926-AAD7-44D8-BBD7-CCE9431645EC}">
+                        <a14:shadowObscured xmlns:a14="http://schemas.microsoft.com/office/drawing/2010/main"/>
+                      </a:ext>
+                    </a:extLst>
                   </pic:spPr>
                 </pic:pic>
               </a:graphicData>
@@ -226,37 +300,111 @@
     </w:p>
     <w:p>
       <w:pPr>
-        <w:pStyle w:val="NormalWeb"/>
-        <w:ind w:firstLine="720"/>
-      </w:pPr>
-      <w:r>
-        <w:t xml:space="preserve">Starting with the base statistics, Connecticut and Purdue ranked one seed, Alabama was fourth, and NC State ranked 11th. </w:t>
-      </w:r>
-      <w:r>
-        <w:t>NC</w:t>
-      </w:r>
-      <w:r>
-        <w:t xml:space="preserve"> State is considered the underdogs as they are seated significantly higher than the rest, which would most likely result of an upset. In addition to the playoff seed, the team's Barthag rating would compare similarly where Purdue and Connecticut are 0.97ish while Alabama is 0.92 and NC State 0.84, which assesses the team's probability of beating a division one team. In the 2024 tournament, Connecticut beat Alabama in the final four, and this can be supported by the fact that Connecticut has a higher adjusted offense efficiency, two-point percentage, and offensive rebound, implying that Connecticut has the overall stronger offense compared to Alabama. Like that game, Purdue and NC State had a similar result, leaving the two one-seeds to face in the championship. While Purdue may have the higher offensive rebound rate and better percentage from outside of the arc, Connecticut still has the more robust offensive efficiency and the better two-point percentage, which is the more common basket to be made in a game. In the end, Connecticut beat Purdue and stayed in the lead the whole time, which shows that their offensive statistics could prove to be a more promising combination.</w:t>
+        <w:pStyle w:val="Caption"/>
+        <w:spacing w:line="276" w:lineRule="auto"/>
+        <w:jc w:val="center"/>
+        <w:rPr>
+          <w:rFonts w:ascii="Times New Roman" w:eastAsia="Times New Roman" w:hAnsi="Times New Roman" w:cs="Times New Roman"/>
+          <w:kern w:val="0"/>
+          <w:sz w:val="24"/>
+          <w:szCs w:val="24"/>
+          <w14:ligatures w14:val="none"/>
+        </w:rPr>
+      </w:pPr>
+      <w:r>
+        <w:rPr>
+          <w:rFonts w:ascii="Times New Roman" w:hAnsi="Times New Roman" w:cs="Times New Roman"/>
+          <w:sz w:val="24"/>
+          <w:szCs w:val="24"/>
+        </w:rPr>
+        <w:t xml:space="preserve">Figure </w:t>
+      </w:r>
+      <w:r>
+        <w:rPr>
+          <w:rFonts w:ascii="Times New Roman" w:hAnsi="Times New Roman" w:cs="Times New Roman"/>
+          <w:sz w:val="24"/>
+          <w:szCs w:val="24"/>
+        </w:rPr>
+        <w:fldChar w:fldCharType="begin"/>
+      </w:r>
+      <w:r>
+        <w:rPr>
+          <w:rFonts w:ascii="Times New Roman" w:hAnsi="Times New Roman" w:cs="Times New Roman"/>
+          <w:sz w:val="24"/>
+          <w:szCs w:val="24"/>
+        </w:rPr>
+        <w:instrText xml:space="preserve"> SEQ Figure \* roman </w:instrText>
+      </w:r>
+      <w:r>
+        <w:rPr>
+          <w:rFonts w:ascii="Times New Roman" w:hAnsi="Times New Roman" w:cs="Times New Roman"/>
+          <w:sz w:val="24"/>
+          <w:szCs w:val="24"/>
+        </w:rPr>
+        <w:fldChar w:fldCharType="separate"/>
+      </w:r>
+      <w:r>
+        <w:rPr>
+          <w:rFonts w:ascii="Times New Roman" w:hAnsi="Times New Roman" w:cs="Times New Roman"/>
+          <w:noProof/>
+          <w:sz w:val="24"/>
+          <w:szCs w:val="24"/>
+        </w:rPr>
+        <w:t>i</w:t>
+      </w:r>
+      <w:r>
+        <w:rPr>
+          <w:rFonts w:ascii="Times New Roman" w:hAnsi="Times New Roman" w:cs="Times New Roman"/>
+          <w:sz w:val="24"/>
+          <w:szCs w:val="24"/>
+        </w:rPr>
+        <w:fldChar w:fldCharType="end"/>
+      </w:r>
+      <w:r>
+        <w:rPr>
+          <w:rFonts w:ascii="Times New Roman" w:hAnsi="Times New Roman" w:cs="Times New Roman"/>
+          <w:sz w:val="24"/>
+          <w:szCs w:val="24"/>
+        </w:rPr>
+        <w:t xml:space="preserve"> -</w:t>
+      </w:r>
+      <w:r>
+        <w:rPr>
+          <w:rFonts w:ascii="Times New Roman" w:hAnsi="Times New Roman" w:cs="Times New Roman"/>
+          <w:sz w:val="24"/>
+          <w:szCs w:val="24"/>
+        </w:rPr>
+        <w:t xml:space="preserve"> Offensive Statistics</w:t>
       </w:r>
     </w:p>
     <w:p>
       <w:pPr>
         <w:pStyle w:val="NormalWeb"/>
-      </w:pPr>
+        <w:spacing w:line="276" w:lineRule="auto"/>
+        <w:ind w:firstLine="720"/>
+      </w:pPr>
+      <w:r>
+        <w:t xml:space="preserve">Starting with the base statistics, Connecticut and Purdue ranked one seed, Alabama was fourth, and NC State ranked 11th. NC State is considered the underdogs as they are seated significantly higher than the rest, which would most likely result of an upset. In addition to the playoff seed, the team's Barthag rating would compare similarly where Purdue and Connecticut are 0.97ish while Alabama is 0.92 and NC State 0.84, which assesses the team's probability of beating a division one team. In the 2024 tournament, Connecticut beat Alabama in the final four, and this can be supported by the fact that Connecticut has a higher adjusted offense efficiency, two-point percentage, and offensive rebound, implying that Connecticut has the overall stronger offense compared to Alabama. Like that game, Purdue and NC State had a similar result, leaving the two one-seeds to face in the championship. While Purdue may have the higher offensive rebound rate and better percentage from outside of the arc, Connecticut still has the more robust offensive efficiency and the better two-point percentage, which is the more common basket to be made in a game. In the end, Connecticut beat Purdue and stayed in the lead </w:t>
+      </w:r>
       <w:r>
         <w:lastRenderedPageBreak/>
+        <w:t>the whole time, which shows that their offensive statistics could prove to be a more promising combination.</w:t>
+      </w:r>
+      <w:r>
+        <w:t xml:space="preserve"> </w:t>
+      </w:r>
+      <w:r>
         <w:t>Furthermore, looking at each team's wins above the bubble, one can conclude that Connecticut, the champions, started the tournament with the best chances of making the cut. At the same time, NC State originally had no chance of making it, but it became the underdog instead. However, to fully grasp how a team might have been more successful than others, we will also have to look at the defensive half of the game.</w:t>
       </w:r>
     </w:p>
     <w:p>
       <w:pPr>
-        <w:spacing w:before="100" w:beforeAutospacing="1" w:after="100" w:afterAutospacing="1"/>
+        <w:keepNext/>
+        <w:spacing w:before="100" w:beforeAutospacing="1" w:after="100" w:afterAutospacing="1" w:line="276" w:lineRule="auto"/>
         <w:ind w:firstLine="720"/>
         <w:jc w:val="center"/>
         <w:rPr>
-          <w:rFonts w:ascii="Times New Roman" w:eastAsia="Times New Roman" w:hAnsi="Times New Roman" w:cs="Times New Roman"/>
-          <w:kern w:val="0"/>
-          <w14:ligatures w14:val="none"/>
+          <w:rFonts w:ascii="Times New Roman" w:hAnsi="Times New Roman" w:cs="Times New Roman"/>
         </w:rPr>
       </w:pPr>
       <w:r>
@@ -266,8 +414,8 @@
           <w:kern w:val="0"/>
         </w:rPr>
         <w:drawing>
-          <wp:inline distT="0" distB="0" distL="0" distR="0" wp14:anchorId="675FE69A" wp14:editId="4B84CB12">
-            <wp:extent cx="4578683" cy="3155182"/>
+          <wp:inline distT="0" distB="0" distL="0" distR="0" wp14:anchorId="675FE69A" wp14:editId="29328B04">
+            <wp:extent cx="5733709" cy="1309816"/>
             <wp:effectExtent l="0" t="0" r="0" b="0"/>
             <wp:docPr id="54104355" name="Picture 4"/>
             <wp:cNvGraphicFramePr>
@@ -280,26 +428,33 @@
                     <pic:cNvPr id="54104355" name="Picture 54104355"/>
                     <pic:cNvPicPr/>
                   </pic:nvPicPr>
-                  <pic:blipFill>
-                    <a:blip r:embed="rId8">
+                  <pic:blipFill rotWithShape="1">
+                    <a:blip r:embed="rId9">
                       <a:extLst>
                         <a:ext uri="{28A0092B-C50C-407E-A947-70E740481C1C}">
                           <a14:useLocalDpi xmlns:a14="http://schemas.microsoft.com/office/drawing/2010/main" val="0"/>
                         </a:ext>
                       </a:extLst>
                     </a:blip>
-                    <a:stretch>
-                      <a:fillRect/>
-                    </a:stretch>
+                    <a:srcRect t="66849"/>
+                    <a:stretch/>
                   </pic:blipFill>
-                  <pic:spPr>
+                  <pic:spPr bwMode="auto">
                     <a:xfrm>
                       <a:off x="0" y="0"/>
-                      <a:ext cx="4611188" cy="3177582"/>
+                      <a:ext cx="5918607" cy="1352054"/>
                     </a:xfrm>
                     <a:prstGeom prst="rect">
                       <a:avLst/>
                     </a:prstGeom>
+                    <a:ln>
+                      <a:noFill/>
+                    </a:ln>
+                    <a:extLst>
+                      <a:ext uri="{53640926-AAD7-44D8-BBD7-CCE9431645EC}">
+                        <a14:shadowObscured xmlns:a14="http://schemas.microsoft.com/office/drawing/2010/main"/>
+                      </a:ext>
+                    </a:extLst>
                   </pic:spPr>
                 </pic:pic>
               </a:graphicData>
@@ -310,6 +465,77 @@
     </w:p>
     <w:p>
       <w:pPr>
+        <w:pStyle w:val="Caption"/>
+        <w:spacing w:line="276" w:lineRule="auto"/>
+        <w:jc w:val="center"/>
+        <w:rPr>
+          <w:rFonts w:ascii="Times New Roman" w:eastAsia="Times New Roman" w:hAnsi="Times New Roman" w:cs="Times New Roman"/>
+          <w:kern w:val="0"/>
+          <w:sz w:val="24"/>
+          <w:szCs w:val="24"/>
+          <w14:ligatures w14:val="none"/>
+        </w:rPr>
+      </w:pPr>
+      <w:r>
+        <w:rPr>
+          <w:rFonts w:ascii="Times New Roman" w:hAnsi="Times New Roman" w:cs="Times New Roman"/>
+          <w:sz w:val="24"/>
+          <w:szCs w:val="24"/>
+        </w:rPr>
+        <w:t xml:space="preserve">Figure </w:t>
+      </w:r>
+      <w:r>
+        <w:rPr>
+          <w:rFonts w:ascii="Times New Roman" w:hAnsi="Times New Roman" w:cs="Times New Roman"/>
+          <w:sz w:val="24"/>
+          <w:szCs w:val="24"/>
+        </w:rPr>
+        <w:fldChar w:fldCharType="begin"/>
+      </w:r>
+      <w:r>
+        <w:rPr>
+          <w:rFonts w:ascii="Times New Roman" w:hAnsi="Times New Roman" w:cs="Times New Roman"/>
+          <w:sz w:val="24"/>
+          <w:szCs w:val="24"/>
+        </w:rPr>
+        <w:instrText xml:space="preserve"> SEQ Figure \* roman </w:instrText>
+      </w:r>
+      <w:r>
+        <w:rPr>
+          <w:rFonts w:ascii="Times New Roman" w:hAnsi="Times New Roman" w:cs="Times New Roman"/>
+          <w:sz w:val="24"/>
+          <w:szCs w:val="24"/>
+        </w:rPr>
+        <w:fldChar w:fldCharType="separate"/>
+      </w:r>
+      <w:r>
+        <w:rPr>
+          <w:rFonts w:ascii="Times New Roman" w:hAnsi="Times New Roman" w:cs="Times New Roman"/>
+          <w:noProof/>
+          <w:sz w:val="24"/>
+          <w:szCs w:val="24"/>
+        </w:rPr>
+        <w:t>ii</w:t>
+      </w:r>
+      <w:r>
+        <w:rPr>
+          <w:rFonts w:ascii="Times New Roman" w:hAnsi="Times New Roman" w:cs="Times New Roman"/>
+          <w:sz w:val="24"/>
+          <w:szCs w:val="24"/>
+        </w:rPr>
+        <w:fldChar w:fldCharType="end"/>
+      </w:r>
+      <w:r>
+        <w:rPr>
+          <w:rFonts w:ascii="Times New Roman" w:hAnsi="Times New Roman" w:cs="Times New Roman"/>
+          <w:sz w:val="24"/>
+          <w:szCs w:val="24"/>
+        </w:rPr>
+        <w:t xml:space="preserve"> - Defensive Statistics</w:t>
+      </w:r>
+    </w:p>
+    <w:p>
+      <w:pPr>
         <w:spacing w:before="100" w:beforeAutospacing="1" w:after="100" w:afterAutospacing="1" w:line="276" w:lineRule="auto"/>
         <w:ind w:firstLine="360"/>
         <w:rPr>
@@ -320,31 +546,33 @@
         <w:rPr>
           <w:rFonts w:ascii="Times New Roman" w:hAnsi="Times New Roman" w:cs="Times New Roman"/>
         </w:rPr>
-        <w:t xml:space="preserve">      On the defensive side of the games, looking at the final four teams again, the Barthag rating, WAB's, and adjusted tempos will compare the same as seen in the offensive stats, however the rest will be different. Now, starting with the final four </w:t>
+        <w:t>      On the defensive side of the games, looking at the final four teams again, the Barthag rating, WAB's, and adjusted tempos will compare the same as seen in the offensive stats, however the rest will be different. Now, starting with the final four matchups of Connecticut versus Alabama, defensively, Alabama is stronger based on their adjusted defense efficiency, where they got 102.5, and Connecticut got 91.6, meaning Alabama allowed roughly 103 points every 100 possessions. Also, Alabama has a higher allowed free-throw rate, which implies that they tended to foul more, causing free points for the other team. One can infer that Alabama is weaker on defense overall than Connecticut. This can be confirmed by the fact that Alabama's two-points-allowed percentage is more significant than Connecticut's, and since most points scored are two-pointers, it would make sense that Connecticut ended up winning that game. Looking at the other semi-final, North Carolina State has better adjusted defensive efficiency than Purdue, where NC State tends to allow more points scored than Purdue per every 100 possessions. Similarly to the other game, the allowed free-throw rate for NC State is much higher than Purdue's, likely because NC State could have a high rate as well. In all, we can conclude that Purdue was the overall better team. Looking at the championship game, Connecticut gave up fewer points per 100 possessions, and the allowed-two-point percentage is less compared to Purdue statistics; therefore, we can argue that Connecticut had the better defensive game, which could have contributed to their success and winning the 2024 tournament.</w:t>
       </w:r>
       <w:r>
         <w:rPr>
           <w:rFonts w:ascii="Times New Roman" w:hAnsi="Times New Roman" w:cs="Times New Roman"/>
         </w:rPr>
-        <w:t>matchups</w:t>
+        <w:t xml:space="preserve"> Next, we will </w:t>
       </w:r>
       <w:r>
         <w:rPr>
           <w:rFonts w:ascii="Times New Roman" w:hAnsi="Times New Roman" w:cs="Times New Roman"/>
         </w:rPr>
-        <w:t xml:space="preserve"> of Connecticut versus Alabama, defensively, Alabama is stronger based on their adjusted defense efficiency, where they got 102.5, and Connecticut got 91.6, meaning Alabama allowed roughly 103 points every 100 possessions. Also, Alabama has a higher allowed free-throw rate, which implies that they tended to foul more, causing free points for the other team. One can infer that Alabama is weaker on defense overall than Connecticut. This can be confirmed by the fact that Alabama's two-points-allowed percentage is more significant than Connecticut's, and since most points scored are two-pointers, it would make sense that Connecticut ended up winning that game. Looking at the other semi-final, North Carolina State has better adjusted defensive efficiency than Purdue, where NC State tends to allow more points scored than Purdue per every 100 possessions. Similarly to the other game, the allowed free-throw rate for NC State is much higher than Purdue's, likely because NC State could have a high rate as well. In all, we can conclude that Purdue was the overall better team. Looking at the championship game, Connecticut gave up fewer points per 100 possessions, and the allowed-two-point percentage is less compared to Purdue statistics; therefore, we can argue that Connecticut had the better defensive game, which could have contributed to their success and winning the 2024 tournament.</w:t>
+        <w:t>look</w:t>
+      </w:r>
+      <w:r>
+        <w:rPr>
+          <w:rFonts w:ascii="Times New Roman" w:hAnsi="Times New Roman" w:cs="Times New Roman"/>
+        </w:rPr>
+        <w:t xml:space="preserve"> at historical tournament data, specifically the scores of the championship game.</w:t>
       </w:r>
     </w:p>
     <w:p>
       <w:pPr>
+        <w:keepNext/>
         <w:spacing w:before="100" w:beforeAutospacing="1" w:after="100" w:afterAutospacing="1" w:line="276" w:lineRule="auto"/>
         <w:ind w:firstLine="360"/>
         <w:jc w:val="center"/>
-        <w:rPr>
-          <w:rFonts w:ascii="Times New Roman" w:eastAsia="Times New Roman" w:hAnsi="Times New Roman" w:cs="Times New Roman"/>
-          <w:kern w:val="0"/>
-          <w14:ligatures w14:val="none"/>
-        </w:rPr>
       </w:pPr>
       <w:r>
         <w:rPr>
@@ -354,10 +582,10 @@
         </w:rPr>
         <w:lastRenderedPageBreak/>
         <w:drawing>
-          <wp:inline distT="0" distB="0" distL="0" distR="0" wp14:anchorId="28CB9A5C" wp14:editId="3046D898">
-            <wp:extent cx="4310742" cy="2495717"/>
-            <wp:effectExtent l="0" t="0" r="0" b="0"/>
-            <wp:docPr id="1857379141" name="Picture 5" descr="A graph with numbers and dots&#10;&#10;Description automatically generated with medium confidence"/>
+          <wp:inline distT="0" distB="0" distL="0" distR="0" wp14:anchorId="026197F9" wp14:editId="384DACF4">
+            <wp:extent cx="5073899" cy="2932670"/>
+            <wp:effectExtent l="0" t="0" r="0" b="1270"/>
+            <wp:docPr id="1662047666" name="Picture 1" descr="A graph showing the results of a historical tournament&#10;&#10;Description automatically generated with medium confidence"/>
             <wp:cNvGraphicFramePr>
               <a:graphicFrameLocks xmlns:a="http://schemas.openxmlformats.org/drawingml/2006/main" noChangeAspect="1"/>
             </wp:cNvGraphicFramePr>
@@ -365,67 +593,7 @@
               <a:graphicData uri="http://schemas.openxmlformats.org/drawingml/2006/picture">
                 <pic:pic xmlns:pic="http://schemas.openxmlformats.org/drawingml/2006/picture">
                   <pic:nvPicPr>
-                    <pic:cNvPr id="1857379141" name="Picture 5" descr="A graph with numbers and dots&#10;&#10;Description automatically generated with medium confidence"/>
-                    <pic:cNvPicPr/>
-                  </pic:nvPicPr>
-                  <pic:blipFill>
-                    <a:blip r:embed="rId9">
-                      <a:extLst>
-                        <a:ext uri="{28A0092B-C50C-407E-A947-70E740481C1C}">
-                          <a14:useLocalDpi xmlns:a14="http://schemas.microsoft.com/office/drawing/2010/main" val="0"/>
-                        </a:ext>
-                      </a:extLst>
-                    </a:blip>
-                    <a:stretch>
-                      <a:fillRect/>
-                    </a:stretch>
-                  </pic:blipFill>
-                  <pic:spPr>
-                    <a:xfrm>
-                      <a:off x="0" y="0"/>
-                      <a:ext cx="4460712" cy="2582542"/>
-                    </a:xfrm>
-                    <a:prstGeom prst="rect">
-                      <a:avLst/>
-                    </a:prstGeom>
-                  </pic:spPr>
-                </pic:pic>
-              </a:graphicData>
-            </a:graphic>
-          </wp:inline>
-        </w:drawing>
-      </w:r>
-    </w:p>
-    <w:p>
-      <w:pPr>
-        <w:spacing w:before="100" w:beforeAutospacing="1" w:after="100" w:afterAutospacing="1" w:line="276" w:lineRule="auto"/>
-        <w:ind w:firstLine="360"/>
-        <w:jc w:val="center"/>
-        <w:rPr>
-          <w:rFonts w:ascii="Times New Roman" w:eastAsia="Times New Roman" w:hAnsi="Times New Roman" w:cs="Times New Roman"/>
-          <w:kern w:val="0"/>
-          <w14:ligatures w14:val="none"/>
-        </w:rPr>
-      </w:pPr>
-      <w:r>
-        <w:rPr>
-          <w:rFonts w:ascii="Times New Roman" w:eastAsia="Times New Roman" w:hAnsi="Times New Roman" w:cs="Times New Roman"/>
-          <w:noProof/>
-          <w:kern w:val="0"/>
-        </w:rPr>
-        <w:drawing>
-          <wp:inline distT="0" distB="0" distL="0" distR="0" wp14:anchorId="0F753885" wp14:editId="0E21D8F4">
-            <wp:extent cx="4350936" cy="2438568"/>
-            <wp:effectExtent l="0" t="0" r="5715" b="0"/>
-            <wp:docPr id="404548944" name="Picture 6" descr="A graph with many dots&#10;&#10;Description automatically generated with medium confidence"/>
-            <wp:cNvGraphicFramePr>
-              <a:graphicFrameLocks xmlns:a="http://schemas.openxmlformats.org/drawingml/2006/main" noChangeAspect="1"/>
-            </wp:cNvGraphicFramePr>
-            <a:graphic xmlns:a="http://schemas.openxmlformats.org/drawingml/2006/main">
-              <a:graphicData uri="http://schemas.openxmlformats.org/drawingml/2006/picture">
-                <pic:pic xmlns:pic="http://schemas.openxmlformats.org/drawingml/2006/picture">
-                  <pic:nvPicPr>
-                    <pic:cNvPr id="404548944" name="Picture 6" descr="A graph with many dots&#10;&#10;Description automatically generated with medium confidence"/>
+                    <pic:cNvPr id="1662047666" name="Picture 1" descr="A graph showing the results of a historical tournament&#10;&#10;Description automatically generated with medium confidence"/>
                     <pic:cNvPicPr/>
                   </pic:nvPicPr>
                   <pic:blipFill>
@@ -443,7 +611,7 @@
                   <pic:spPr>
                     <a:xfrm>
                       <a:off x="0" y="0"/>
-                      <a:ext cx="4411960" cy="2472770"/>
+                      <a:ext cx="5177073" cy="2992304"/>
                     </a:xfrm>
                     <a:prstGeom prst="rect">
                       <a:avLst/>
@@ -458,132 +626,160 @@
     </w:p>
     <w:p>
       <w:pPr>
+        <w:pStyle w:val="Caption"/>
+        <w:jc w:val="center"/>
+        <w:rPr>
+          <w:rFonts w:ascii="Times New Roman" w:eastAsia="Times New Roman" w:hAnsi="Times New Roman" w:cs="Times New Roman"/>
+          <w:kern w:val="0"/>
+          <w:sz w:val="24"/>
+          <w:szCs w:val="24"/>
+          <w14:ligatures w14:val="none"/>
+        </w:rPr>
+      </w:pPr>
+      <w:r>
+        <w:t xml:space="preserve">Figure </w:t>
+      </w:r>
+      <w:r>
+        <w:fldChar w:fldCharType="begin"/>
+      </w:r>
+      <w:r>
+        <w:instrText xml:space="preserve"> SEQ Figure \* roman </w:instrText>
+      </w:r>
+      <w:r>
+        <w:fldChar w:fldCharType="separate"/>
+      </w:r>
+      <w:r>
+        <w:rPr>
+          <w:noProof/>
+        </w:rPr>
+        <w:t>iii</w:t>
+      </w:r>
+      <w:r>
+        <w:fldChar w:fldCharType="end"/>
+      </w:r>
+      <w:r>
+        <w:t xml:space="preserve"> - 1985</w:t>
+      </w:r>
+      <w:r>
+        <w:rPr>
+          <w:noProof/>
+        </w:rPr>
+        <w:t xml:space="preserve"> to 2019 Championship Round Score Differences</w:t>
+      </w:r>
+    </w:p>
+    <w:p>
+      <w:pPr>
         <w:spacing w:before="100" w:beforeAutospacing="1" w:after="100" w:afterAutospacing="1" w:line="276" w:lineRule="auto"/>
         <w:ind w:firstLine="360"/>
-        <w:jc w:val="center"/>
-        <w:rPr>
-          <w:rFonts w:ascii="Times New Roman" w:eastAsia="Times New Roman" w:hAnsi="Times New Roman" w:cs="Times New Roman"/>
-          <w:kern w:val="0"/>
-          <w14:ligatures w14:val="none"/>
-        </w:rPr>
-      </w:pPr>
-      <w:r>
-        <w:rPr>
-          <w:rFonts w:ascii="Times New Roman" w:eastAsia="Times New Roman" w:hAnsi="Times New Roman" w:cs="Times New Roman"/>
-          <w:noProof/>
-          <w:kern w:val="0"/>
-        </w:rPr>
-        <w:drawing>
-          <wp:inline distT="0" distB="0" distL="0" distR="0" wp14:anchorId="3F45147A" wp14:editId="1B4A6174">
-            <wp:extent cx="4333971" cy="2421653"/>
-            <wp:effectExtent l="0" t="0" r="0" b="4445"/>
-            <wp:docPr id="147950031" name="Picture 7" descr="A graph with numbers and dots&#10;&#10;Description automatically generated with medium confidence"/>
-            <wp:cNvGraphicFramePr>
-              <a:graphicFrameLocks xmlns:a="http://schemas.openxmlformats.org/drawingml/2006/main" noChangeAspect="1"/>
-            </wp:cNvGraphicFramePr>
-            <a:graphic xmlns:a="http://schemas.openxmlformats.org/drawingml/2006/main">
-              <a:graphicData uri="http://schemas.openxmlformats.org/drawingml/2006/picture">
-                <pic:pic xmlns:pic="http://schemas.openxmlformats.org/drawingml/2006/picture">
-                  <pic:nvPicPr>
-                    <pic:cNvPr id="147950031" name="Picture 7" descr="A graph with numbers and dots&#10;&#10;Description automatically generated with medium confidence"/>
-                    <pic:cNvPicPr/>
-                  </pic:nvPicPr>
-                  <pic:blipFill>
-                    <a:blip r:embed="rId11">
-                      <a:extLst>
-                        <a:ext uri="{28A0092B-C50C-407E-A947-70E740481C1C}">
-                          <a14:useLocalDpi xmlns:a14="http://schemas.microsoft.com/office/drawing/2010/main" val="0"/>
-                        </a:ext>
-                      </a:extLst>
-                    </a:blip>
-                    <a:stretch>
-                      <a:fillRect/>
-                    </a:stretch>
-                  </pic:blipFill>
-                  <pic:spPr>
-                    <a:xfrm>
-                      <a:off x="0" y="0"/>
-                      <a:ext cx="4375180" cy="2444679"/>
-                    </a:xfrm>
-                    <a:prstGeom prst="rect">
-                      <a:avLst/>
-                    </a:prstGeom>
-                  </pic:spPr>
-                </pic:pic>
-              </a:graphicData>
-            </a:graphic>
-          </wp:inline>
-        </w:drawing>
+        <w:rPr>
+          <w:rFonts w:ascii="Times New Roman" w:eastAsia="Times New Roman" w:hAnsi="Times New Roman" w:cs="Times New Roman"/>
+          <w:kern w:val="0"/>
+          <w14:ligatures w14:val="none"/>
+        </w:rPr>
+      </w:pPr>
+      <w:r>
+        <w:rPr>
+          <w:rFonts w:ascii="Times New Roman" w:eastAsia="Times New Roman" w:hAnsi="Times New Roman" w:cs="Times New Roman"/>
+          <w:kern w:val="0"/>
+          <w14:ligatures w14:val="none"/>
+        </w:rPr>
+        <w:t>Looking at the plot, where it has the years on the x-axis while the difference in the winning score versus the losing one. I chose the differences to captivate both the team's scores and is a good measure of whether the game was a blowout or a close one. The trend of the scores has several close games where the difference is less than ten points, starting in 1985 and going up until 1990, where UNLV beat Duke 103-73. It was one of the largest score differences for the championship games, a 30-point difference. It was also the first big blowout in the finals in 1985 when the league switched to a 64-team tournament bracket. Following 1990, it dips down below ten again, then back up to the second-highest score difference in 1992, where Duke beat Michigan 71-51, a 20-point score difference—from 1995 to 2019, the score difference range between zero-to-20-point. Furthermore, during that duration, the scores may seem to fluctuate up and down a bit. However, the scores seem to increase gradually towards a twenty-point score difference. Also, following the 2010 game, the scores declined slightly until 2016, indicating that those championship games were gradually becoming more competitive. While some fluctuations occur, most championship games remain close and competitive, with score differences typically less than ten points.</w:t>
       </w:r>
     </w:p>
     <w:p>
       <w:pPr>
-        <w:spacing w:before="100" w:beforeAutospacing="1" w:after="100" w:afterAutospacing="1"/>
-        <w:rPr>
-          <w:rFonts w:ascii="Times New Roman" w:eastAsia="Times New Roman" w:hAnsi="Times New Roman" w:cs="Times New Roman"/>
-          <w:kern w:val="0"/>
-          <w14:ligatures w14:val="none"/>
-        </w:rPr>
-      </w:pPr>
+        <w:spacing w:before="100" w:beforeAutospacing="1" w:after="100" w:afterAutospacing="1" w:line="276" w:lineRule="auto"/>
+        <w:ind w:firstLine="360"/>
+        <w:rPr>
+          <w:rFonts w:ascii="Times New Roman" w:eastAsia="Times New Roman" w:hAnsi="Times New Roman" w:cs="Times New Roman"/>
+          <w:kern w:val="0"/>
+          <w14:ligatures w14:val="none"/>
+        </w:rPr>
+      </w:pPr>
+      <w:r>
+        <w:rPr>
+          <w:rFonts w:ascii="Times New Roman" w:eastAsia="Times New Roman" w:hAnsi="Times New Roman" w:cs="Times New Roman"/>
+          <w:kern w:val="0"/>
+          <w14:ligatures w14:val="none"/>
+        </w:rPr>
+        <w:t xml:space="preserve">In future work, I would focus on developing predictive models using the identified factors from the </w:t>
+      </w:r>
+      <w:r>
+        <w:rPr>
+          <w:rFonts w:ascii="Times New Roman" w:eastAsia="Times New Roman" w:hAnsi="Times New Roman" w:cs="Times New Roman"/>
+          <w:kern w:val="0"/>
+          <w14:ligatures w14:val="none"/>
+        </w:rPr>
+        <w:t>historical</w:t>
+      </w:r>
+      <w:r>
+        <w:rPr>
+          <w:rFonts w:ascii="Times New Roman" w:eastAsia="Times New Roman" w:hAnsi="Times New Roman" w:cs="Times New Roman"/>
+          <w:kern w:val="0"/>
+          <w14:ligatures w14:val="none"/>
+        </w:rPr>
+        <w:t xml:space="preserve"> March Madness dataset to forecast </w:t>
+      </w:r>
+      <w:r>
+        <w:rPr>
+          <w:rFonts w:ascii="Times New Roman" w:eastAsia="Times New Roman" w:hAnsi="Times New Roman" w:cs="Times New Roman"/>
+          <w:kern w:val="0"/>
+          <w14:ligatures w14:val="none"/>
+        </w:rPr>
+        <w:t>tournament scores</w:t>
+      </w:r>
+      <w:r>
+        <w:rPr>
+          <w:rFonts w:ascii="Times New Roman" w:eastAsia="Times New Roman" w:hAnsi="Times New Roman" w:cs="Times New Roman"/>
+          <w:kern w:val="0"/>
+          <w14:ligatures w14:val="none"/>
+        </w:rPr>
+        <w:t>. Additionally, I aim to incorporate more advanced</w:t>
+      </w:r>
+      <w:r>
+        <w:rPr>
+          <w:rFonts w:ascii="Times New Roman" w:eastAsia="Times New Roman" w:hAnsi="Times New Roman" w:cs="Times New Roman"/>
+          <w:kern w:val="0"/>
+          <w14:ligatures w14:val="none"/>
+        </w:rPr>
+        <w:t xml:space="preserve"> dataset</w:t>
+      </w:r>
+      <w:r>
+        <w:rPr>
+          <w:rFonts w:ascii="Times New Roman" w:eastAsia="Times New Roman" w:hAnsi="Times New Roman" w:cs="Times New Roman"/>
+          <w:kern w:val="0"/>
+          <w14:ligatures w14:val="none"/>
+        </w:rPr>
+        <w:t xml:space="preserve"> to enhance the depth of analysis</w:t>
+      </w:r>
+      <w:r>
+        <w:rPr>
+          <w:rFonts w:ascii="Times New Roman" w:eastAsia="Times New Roman" w:hAnsi="Times New Roman" w:cs="Times New Roman"/>
+          <w:kern w:val="0"/>
+          <w14:ligatures w14:val="none"/>
+        </w:rPr>
+        <w:t xml:space="preserve"> for the team’s defensive and offensive statistics for overtime, then using predictive models again to forecast the probability for future success</w:t>
+      </w:r>
+      <w:r>
+        <w:rPr>
+          <w:rFonts w:ascii="Times New Roman" w:eastAsia="Times New Roman" w:hAnsi="Times New Roman" w:cs="Times New Roman"/>
+          <w:kern w:val="0"/>
+          <w14:ligatures w14:val="none"/>
+        </w:rPr>
+        <w:t xml:space="preserve">. </w:t>
+      </w:r>
+      <w:r>
+        <w:rPr>
+          <w:rFonts w:ascii="Times New Roman" w:eastAsia="Times New Roman" w:hAnsi="Times New Roman" w:cs="Times New Roman"/>
+          <w:kern w:val="0"/>
+          <w14:ligatures w14:val="none"/>
+        </w:rPr>
+        <w:t>For these predictive models, I would incorporate time series analysis to accomplish this.</w:t>
+      </w:r>
     </w:p>
-    <w:p>
-      <w:pPr>
-        <w:spacing w:before="100" w:beforeAutospacing="1" w:after="100" w:afterAutospacing="1"/>
-        <w:rPr>
-          <w:rFonts w:ascii="Times New Roman" w:eastAsia="Times New Roman" w:hAnsi="Times New Roman" w:cs="Times New Roman"/>
-          <w:kern w:val="0"/>
-          <w14:ligatures w14:val="none"/>
-        </w:rPr>
-      </w:pPr>
-      <w:r>
-        <w:rPr>
-          <w:rFonts w:ascii="Times New Roman" w:eastAsia="Times New Roman" w:hAnsi="Times New Roman" w:cs="Times New Roman"/>
-          <w:kern w:val="0"/>
-          <w14:ligatures w14:val="none"/>
-        </w:rPr>
-        <w:lastRenderedPageBreak/>
-        <w:t>(5 points) a concluding section describing future work that you would complete if you had more time as well as any limitations to your visualizations.</w:t>
-      </w:r>
-    </w:p>
-    <w:p>
-      <w:pPr>
-        <w:rPr>
-          <w:rFonts w:ascii="Times New Roman" w:eastAsia="Times New Roman" w:hAnsi="Times New Roman" w:cs="Times New Roman"/>
-          <w:kern w:val="0"/>
-          <w14:ligatures w14:val="none"/>
-        </w:rPr>
-      </w:pPr>
-    </w:p>
-    <w:p/>
-    <w:p/>
-    <w:p>
-      <w:hyperlink r:id="rId12" w:history="1">
-        <w:r>
-          <w:rPr>
-            <w:rStyle w:val="Hyperlink"/>
-          </w:rPr>
-          <w:t>Link</w:t>
-        </w:r>
-        <w:r>
-          <w:rPr>
-            <w:rStyle w:val="Hyperlink"/>
-          </w:rPr>
-          <w:t xml:space="preserve"> </w:t>
-        </w:r>
-        <w:r>
-          <w:rPr>
-            <w:rStyle w:val="Hyperlink"/>
-          </w:rPr>
-          <w:t>to App</w:t>
-        </w:r>
-      </w:hyperlink>
-    </w:p>
-    <w:p/>
-    <w:p/>
-    <w:p/>
     <w:sectPr>
-      <w:headerReference w:type="even" r:id="rId13"/>
-      <w:headerReference w:type="default" r:id="rId14"/>
+      <w:headerReference w:type="even" r:id="rId11"/>
+      <w:headerReference w:type="default" r:id="rId12"/>
       <w:pgSz w:w="12240" w:h="15840"/>
       <w:pgMar w:top="1440" w:right="1440" w:bottom="1440" w:left="1440" w:header="720" w:footer="720" w:gutter="0"/>
       <w:cols w:space="720"/>
@@ -2158,6 +2354,25 @@
       <w:u w:val="single"/>
     </w:rPr>
   </w:style>
+  <w:style w:type="paragraph" w:styleId="Caption">
+    <w:name w:val="caption"/>
+    <w:basedOn w:val="Normal"/>
+    <w:next w:val="Normal"/>
+    <w:uiPriority w:val="35"/>
+    <w:unhideWhenUsed/>
+    <w:qFormat/>
+    <w:rsid w:val="00E10447"/>
+    <w:pPr>
+      <w:spacing w:after="200"/>
+    </w:pPr>
+    <w:rPr>
+      <w:i/>
+      <w:iCs/>
+      <w:color w:val="0E2841" w:themeColor="text2"/>
+      <w:sz w:val="18"/>
+      <w:szCs w:val="18"/>
+    </w:rPr>
+  </w:style>
 </w:styles>
 </file>
 

</xml_diff>